<commit_message>
modifications for the word file
</commit_message>
<xml_diff>
--- a/db_101.docx
+++ b/db_101.docx
@@ -9102,7 +9102,6 @@
           <w:bCs/>
           <w:sz w:val="36"/>
           <w:szCs w:val="36"/>
-          <w:lang w:val="en-US"/>
         </w:rPr>
       </w:pPr>
       <w:r>
@@ -9157,71 +9156,10 @@
           <w:noProof/>
         </w:rPr>
         <w:drawing>
-          <wp:anchor distT="0" distB="0" distL="114300" distR="114300" simplePos="0" relativeHeight="251658240" behindDoc="1" locked="0" layoutInCell="1" allowOverlap="1" wp14:anchorId="3F4D1F84" wp14:editId="1E485897">
-            <wp:simplePos x="0" y="0"/>
-            <wp:positionH relativeFrom="page">
-              <wp:align>left</wp:align>
-            </wp:positionH>
-            <wp:positionV relativeFrom="paragraph">
-              <wp:posOffset>539271</wp:posOffset>
-            </wp:positionV>
-            <wp:extent cx="7553999" cy="5884637"/>
-            <wp:effectExtent l="0" t="0" r="8890" b="1905"/>
-            <wp:wrapTight wrapText="bothSides">
-              <wp:wrapPolygon edited="0">
-                <wp:start x="1961" y="0"/>
-                <wp:lineTo x="1798" y="420"/>
-                <wp:lineTo x="1525" y="1399"/>
-                <wp:lineTo x="1525" y="2238"/>
-                <wp:lineTo x="0" y="3147"/>
-                <wp:lineTo x="0" y="5874"/>
-                <wp:lineTo x="1144" y="6713"/>
-                <wp:lineTo x="0" y="6993"/>
-                <wp:lineTo x="0" y="7692"/>
-                <wp:lineTo x="1198" y="8950"/>
-                <wp:lineTo x="0" y="9020"/>
-                <wp:lineTo x="0" y="9929"/>
-                <wp:lineTo x="327" y="10069"/>
-                <wp:lineTo x="817" y="11188"/>
-                <wp:lineTo x="490" y="11398"/>
-                <wp:lineTo x="545" y="11538"/>
-                <wp:lineTo x="1961" y="12307"/>
-                <wp:lineTo x="1961" y="12377"/>
-                <wp:lineTo x="3704" y="13426"/>
-                <wp:lineTo x="4194" y="14545"/>
-                <wp:lineTo x="2887" y="15663"/>
-                <wp:lineTo x="2179" y="15803"/>
-                <wp:lineTo x="2179" y="16642"/>
-                <wp:lineTo x="2778" y="16782"/>
-                <wp:lineTo x="2233" y="17481"/>
-                <wp:lineTo x="2124" y="17691"/>
-                <wp:lineTo x="2070" y="17971"/>
-                <wp:lineTo x="926" y="19299"/>
-                <wp:lineTo x="1035" y="19929"/>
-                <wp:lineTo x="2342" y="20139"/>
-                <wp:lineTo x="2124" y="20488"/>
-                <wp:lineTo x="2506" y="21118"/>
-                <wp:lineTo x="12147" y="21257"/>
-                <wp:lineTo x="12365" y="21537"/>
-                <wp:lineTo x="14381" y="21537"/>
-                <wp:lineTo x="14599" y="21327"/>
-                <wp:lineTo x="18793" y="20208"/>
-                <wp:lineTo x="19174" y="19929"/>
-                <wp:lineTo x="19174" y="17901"/>
-                <wp:lineTo x="19447" y="17901"/>
-                <wp:lineTo x="21571" y="16922"/>
-                <wp:lineTo x="21571" y="6153"/>
-                <wp:lineTo x="21135" y="5594"/>
-                <wp:lineTo x="21571" y="5524"/>
-                <wp:lineTo x="21571" y="4825"/>
-                <wp:lineTo x="21299" y="4475"/>
-                <wp:lineTo x="21571" y="4335"/>
-                <wp:lineTo x="21571" y="140"/>
-                <wp:lineTo x="11003" y="0"/>
-                <wp:lineTo x="1961" y="0"/>
-              </wp:wrapPolygon>
-            </wp:wrapTight>
-            <wp:docPr id="393409923" name="Picture 2"/>
+          <wp:inline distT="0" distB="0" distL="0" distR="0" wp14:anchorId="504B0296" wp14:editId="2788A2DA">
+            <wp:extent cx="5266055" cy="4105275"/>
+            <wp:effectExtent l="0" t="0" r="0" b="9525"/>
+            <wp:docPr id="1978672894" name="Picture 3"/>
             <wp:cNvGraphicFramePr>
               <a:graphicFrameLocks xmlns:a="http://schemas.openxmlformats.org/drawingml/2006/main" noChangeAspect="1"/>
             </wp:cNvGraphicFramePr>
@@ -9229,7 +9167,7 @@
               <a:graphicData uri="http://schemas.openxmlformats.org/drawingml/2006/picture">
                 <pic:pic xmlns:pic="http://schemas.openxmlformats.org/drawingml/2006/picture">
                   <pic:nvPicPr>
-                    <pic:cNvPr id="0" name="Picture 2"/>
+                    <pic:cNvPr id="0" name="Picture 3"/>
                     <pic:cNvPicPr>
                       <a:picLocks noChangeAspect="1" noChangeArrowheads="1"/>
                     </pic:cNvPicPr>
@@ -9250,7 +9188,7 @@
                   <pic:spPr bwMode="auto">
                     <a:xfrm>
                       <a:off x="0" y="0"/>
-                      <a:ext cx="7553999" cy="5884637"/>
+                      <a:ext cx="5266055" cy="4105275"/>
                     </a:xfrm>
                     <a:prstGeom prst="rect">
                       <a:avLst/>
@@ -9263,13 +9201,7 @@
                 </pic:pic>
               </a:graphicData>
             </a:graphic>
-            <wp14:sizeRelH relativeFrom="margin">
-              <wp14:pctWidth>0</wp14:pctWidth>
-            </wp14:sizeRelH>
-            <wp14:sizeRelV relativeFrom="margin">
-              <wp14:pctHeight>0</wp14:pctHeight>
-            </wp14:sizeRelV>
-          </wp:anchor>
+          </wp:inline>
         </w:drawing>
       </w:r>
     </w:p>
@@ -9318,7 +9250,6 @@
           <w:rFonts w:ascii="Times New Roman" w:hAnsi="Times New Roman" w:cs="Times New Roman"/>
           <w:sz w:val="28"/>
           <w:szCs w:val="28"/>
-          <w:lang w:val="en-US"/>
         </w:rPr>
       </w:pPr>
     </w:p>
@@ -9354,7 +9285,6 @@
           <w:szCs w:val="32"/>
           <w:lang w:val="en-GB"/>
         </w:rPr>
-        <w:lastRenderedPageBreak/>
         <w:t>RELATIONAL</w:t>
       </w:r>
       <w:r>
@@ -9652,6 +9582,7 @@
           <w:sz w:val="26"/>
           <w:szCs w:val="26"/>
         </w:rPr>
+        <w:lastRenderedPageBreak/>
         <w:t xml:space="preserve">Παρακάτω αναλύονται οι πίνακες του σχεσιακού μας μοντέλου </w:t>
       </w:r>
       <w:r>
@@ -11027,6 +10958,7 @@
           <w:sz w:val="26"/>
           <w:szCs w:val="26"/>
         </w:rPr>
+        <w:lastRenderedPageBreak/>
         <w:t>Στη συνέχεια αναλύουμε τις συσχετίσεις του διαγράμματος:</w:t>
       </w:r>
     </w:p>
@@ -13916,27 +13848,6 @@
 </file>
 
 <file path=customXml/item1.xml><?xml version="1.0" encoding="utf-8"?>
-<b:Sources xmlns:b="http://schemas.openxmlformats.org/officeDocument/2006/bibliography" xmlns="http://schemas.openxmlformats.org/officeDocument/2006/bibliography" SelectedStyle="\APASixthEditionOfficeOnline.xsl" StyleName="APA" Version="6"/>
-</file>
-
-<file path=customXml/item2.xml><?xml version="1.0" encoding="utf-8"?>
-<?mso-contentType ?>
-<FormTemplates xmlns="http://schemas.microsoft.com/sharepoint/v3/contenttype/forms">
-  <Display>DocumentLibraryForm</Display>
-  <Edit>DocumentLibraryForm</Edit>
-  <New>DocumentLibraryForm</New>
-</FormTemplates>
-</file>
-
-<file path=customXml/item3.xml><?xml version="1.0" encoding="utf-8"?>
-<p:properties xmlns:p="http://schemas.microsoft.com/office/2006/metadata/properties" xmlns:xsi="http://www.w3.org/2001/XMLSchema-instance" xmlns:pc="http://schemas.microsoft.com/office/infopath/2007/PartnerControls">
-  <documentManagement>
-    <_activity xmlns="6a5b6203-9502-4c2d-9b31-b43bb5fc590e" xsi:nil="true"/>
-  </documentManagement>
-</p:properties>
-</file>
-
-<file path=customXml/item4.xml><?xml version="1.0" encoding="utf-8"?>
 <ct:contentTypeSchema xmlns:ct="http://schemas.microsoft.com/office/2006/metadata/contentType" xmlns:ma="http://schemas.microsoft.com/office/2006/metadata/properties/metaAttributes" ct:_="" ma:_="" ma:contentTypeName="Έγγραφο" ma:contentTypeID="0x010100EE0C976D6DB873498E6412F626F08772" ma:contentTypeVersion="8" ma:contentTypeDescription="Δημιουργία νέου εγγράφου" ma:contentTypeScope="" ma:versionID="184b2feabf12f71e86a0e0b53651dae7">
   <xsd:schema xmlns:xsd="http://www.w3.org/2001/XMLSchema" xmlns:xs="http://www.w3.org/2001/XMLSchema" xmlns:p="http://schemas.microsoft.com/office/2006/metadata/properties" xmlns:ns3="6a5b6203-9502-4c2d-9b31-b43bb5fc590e" targetNamespace="http://schemas.microsoft.com/office/2006/metadata/properties" ma:root="true" ma:fieldsID="7e75a780676fce8a2196e31f2e7ca166" ns3:_="">
     <xsd:import namespace="6a5b6203-9502-4c2d-9b31-b43bb5fc590e"/>
@@ -14106,33 +14017,28 @@
 </ct:contentTypeSchema>
 </file>
 
-<file path=customXml/itemProps1.xml><?xml version="1.0" encoding="utf-8"?>
-<ds:datastoreItem xmlns:ds="http://schemas.openxmlformats.org/officeDocument/2006/customXml" ds:itemID="{B76DF5AF-5669-4A93-86F8-A2CF1959EB26}">
-  <ds:schemaRefs>
-    <ds:schemaRef ds:uri="http://schemas.openxmlformats.org/officeDocument/2006/bibliography"/>
-  </ds:schemaRefs>
-</ds:datastoreItem>
+<file path=customXml/item2.xml><?xml version="1.0" encoding="utf-8"?>
+<p:properties xmlns:p="http://schemas.microsoft.com/office/2006/metadata/properties" xmlns:xsi="http://www.w3.org/2001/XMLSchema-instance" xmlns:pc="http://schemas.microsoft.com/office/infopath/2007/PartnerControls">
+  <documentManagement>
+    <_activity xmlns="6a5b6203-9502-4c2d-9b31-b43bb5fc590e" xsi:nil="true"/>
+  </documentManagement>
+</p:properties>
 </file>
 
-<file path=customXml/itemProps2.xml><?xml version="1.0" encoding="utf-8"?>
-<ds:datastoreItem xmlns:ds="http://schemas.openxmlformats.org/officeDocument/2006/customXml" ds:itemID="{ADE98AFA-269B-4E70-93D3-A6ACAB54B8C3}">
-  <ds:schemaRefs>
-    <ds:schemaRef ds:uri="http://schemas.microsoft.com/sharepoint/v3/contenttype/forms"/>
-  </ds:schemaRefs>
-</ds:datastoreItem>
+<file path=customXml/item3.xml><?xml version="1.0" encoding="utf-8"?>
+<?mso-contentType ?>
+<FormTemplates xmlns="http://schemas.microsoft.com/sharepoint/v3/contenttype/forms">
+  <Display>DocumentLibraryForm</Display>
+  <Edit>DocumentLibraryForm</Edit>
+  <New>DocumentLibraryForm</New>
+</FormTemplates>
 </file>
 
-<file path=customXml/itemProps3.xml><?xml version="1.0" encoding="utf-8"?>
-<ds:datastoreItem xmlns:ds="http://schemas.openxmlformats.org/officeDocument/2006/customXml" ds:itemID="{1149AC1F-E254-4B9C-A4EF-F39B0DE8DE5D}">
-  <ds:schemaRefs>
-    <ds:schemaRef ds:uri="http://schemas.microsoft.com/office/2006/metadata/properties"/>
-    <ds:schemaRef ds:uri="http://schemas.microsoft.com/office/infopath/2007/PartnerControls"/>
-    <ds:schemaRef ds:uri="6a5b6203-9502-4c2d-9b31-b43bb5fc590e"/>
-  </ds:schemaRefs>
-</ds:datastoreItem>
+<file path=customXml/item4.xml><?xml version="1.0" encoding="utf-8"?>
+<b:Sources xmlns:b="http://schemas.openxmlformats.org/officeDocument/2006/bibliography" xmlns="http://schemas.openxmlformats.org/officeDocument/2006/bibliography" SelectedStyle="\APASixthEditionOfficeOnline.xsl" StyleName="APA" Version="6"/>
 </file>
 
-<file path=customXml/itemProps4.xml><?xml version="1.0" encoding="utf-8"?>
+<file path=customXml/itemProps1.xml><?xml version="1.0" encoding="utf-8"?>
 <ds:datastoreItem xmlns:ds="http://schemas.openxmlformats.org/officeDocument/2006/customXml" ds:itemID="{B8FBE488-0859-4A38-A8D9-8BA7732AAA41}">
   <ds:schemaRefs>
     <ds:schemaRef ds:uri="http://schemas.microsoft.com/office/2006/metadata/contentType"/>
@@ -14148,4 +14054,30 @@
     <ds:schemaRef ds:uri="http://schemas.microsoft.com/internal/obd"/>
   </ds:schemaRefs>
 </ds:datastoreItem>
+</file>
+
+<file path=customXml/itemProps2.xml><?xml version="1.0" encoding="utf-8"?>
+<ds:datastoreItem xmlns:ds="http://schemas.openxmlformats.org/officeDocument/2006/customXml" ds:itemID="{1149AC1F-E254-4B9C-A4EF-F39B0DE8DE5D}">
+  <ds:schemaRefs>
+    <ds:schemaRef ds:uri="http://schemas.microsoft.com/office/2006/metadata/properties"/>
+    <ds:schemaRef ds:uri="http://schemas.microsoft.com/office/infopath/2007/PartnerControls"/>
+    <ds:schemaRef ds:uri="6a5b6203-9502-4c2d-9b31-b43bb5fc590e"/>
+  </ds:schemaRefs>
+</ds:datastoreItem>
+</file>
+
+<file path=customXml/itemProps3.xml><?xml version="1.0" encoding="utf-8"?>
+<ds:datastoreItem xmlns:ds="http://schemas.openxmlformats.org/officeDocument/2006/customXml" ds:itemID="{ADE98AFA-269B-4E70-93D3-A6ACAB54B8C3}">
+  <ds:schemaRefs>
+    <ds:schemaRef ds:uri="http://schemas.microsoft.com/sharepoint/v3/contenttype/forms"/>
+  </ds:schemaRefs>
+</ds:datastoreItem>
+</file>
+
+<file path=customXml/itemProps4.xml><?xml version="1.0" encoding="utf-8"?>
+<ds:datastoreItem xmlns:ds="http://schemas.openxmlformats.org/officeDocument/2006/customXml" ds:itemID="{B76DF5AF-5669-4A93-86F8-A2CF1959EB26}">
+  <ds:schemaRefs>
+    <ds:schemaRef ds:uri="http://schemas.openxmlformats.org/officeDocument/2006/bibliography"/>
+  </ds:schemaRefs>
+</ds:datastoreItem>
 </file>
</xml_diff>

<commit_message>
changes to the word file
</commit_message>
<xml_diff>
--- a/db_101.docx
+++ b/db_101.docx
@@ -304,7 +304,6 @@
           <w:szCs w:val="28"/>
         </w:rPr>
       </w:pPr>
-      <w:proofErr w:type="spellStart"/>
       <w:r>
         <w:rPr>
           <w:rFonts w:ascii="Times New Roman" w:hAnsi="Times New Roman" w:cs="Times New Roman"/>
@@ -327,16 +326,15 @@
           <w:sz w:val="28"/>
           <w:szCs w:val="28"/>
         </w:rPr>
-        <w:t>ς</w:t>
-      </w:r>
-      <w:proofErr w:type="spellEnd"/>
+        <w:t>ς Ιω</w:t>
+      </w:r>
       <w:r>
         <w:rPr>
           <w:rFonts w:ascii="Times New Roman" w:hAnsi="Times New Roman" w:cs="Times New Roman"/>
           <w:sz w:val="28"/>
           <w:szCs w:val="28"/>
         </w:rPr>
-        <w:t xml:space="preserve"> Ιω</w:t>
+        <w:t>ά</w:t>
       </w:r>
       <w:r>
         <w:rPr>
@@ -344,7 +342,7 @@
           <w:sz w:val="28"/>
           <w:szCs w:val="28"/>
         </w:rPr>
-        <w:t>ά</w:t>
+        <w:t>ννης</w:t>
       </w:r>
       <w:r>
         <w:rPr>
@@ -352,7 +350,7 @@
           <w:sz w:val="28"/>
           <w:szCs w:val="28"/>
         </w:rPr>
-        <w:t>ννης</w:t>
+        <w:t xml:space="preserve"> </w:t>
       </w:r>
       <w:r>
         <w:rPr>
@@ -360,52 +358,49 @@
           <w:sz w:val="28"/>
           <w:szCs w:val="28"/>
         </w:rPr>
-        <w:t xml:space="preserve"> </w:t>
+        <w:t xml:space="preserve">| </w:t>
       </w:r>
       <w:r>
         <w:rPr>
           <w:rFonts w:ascii="Times New Roman" w:hAnsi="Times New Roman" w:cs="Times New Roman"/>
           <w:sz w:val="28"/>
           <w:szCs w:val="28"/>
-        </w:rPr>
-        <w:t xml:space="preserve">| </w:t>
-      </w:r>
-      <w:proofErr w:type="spellStart"/>
+          <w:lang w:val="en-US"/>
+        </w:rPr>
+        <w:t>ge</w:t>
+      </w:r>
       <w:r>
         <w:rPr>
           <w:rFonts w:ascii="Times New Roman" w:hAnsi="Times New Roman" w:cs="Times New Roman"/>
           <w:sz w:val="28"/>
           <w:szCs w:val="28"/>
-          <w:lang w:val="en-US"/>
-        </w:rPr>
-        <w:t>ge</w:t>
-      </w:r>
-      <w:proofErr w:type="spellEnd"/>
-      <w:r>
+        </w:rPr>
+        <w:t>20111</w:t>
+      </w:r>
+    </w:p>
+    <w:p>
+      <w:pPr>
         <w:rPr>
           <w:rFonts w:ascii="Times New Roman" w:hAnsi="Times New Roman" w:cs="Times New Roman"/>
           <w:sz w:val="28"/>
           <w:szCs w:val="28"/>
         </w:rPr>
-        <w:t>20111</w:t>
-      </w:r>
-    </w:p>
-    <w:p>
-      <w:pPr>
+      </w:pPr>
+      <w:r>
         <w:rPr>
           <w:rFonts w:ascii="Times New Roman" w:hAnsi="Times New Roman" w:cs="Times New Roman"/>
           <w:sz w:val="28"/>
           <w:szCs w:val="28"/>
         </w:rPr>
-      </w:pPr>
-      <w:proofErr w:type="spellStart"/>
+        <w:t>Γκ</w:t>
+      </w:r>
       <w:r>
         <w:rPr>
           <w:rFonts w:ascii="Times New Roman" w:hAnsi="Times New Roman" w:cs="Times New Roman"/>
           <w:sz w:val="28"/>
           <w:szCs w:val="28"/>
         </w:rPr>
-        <w:t>Γκ</w:t>
+        <w:t>ό</w:t>
       </w:r>
       <w:r>
         <w:rPr>
@@ -413,7 +408,7 @@
           <w:sz w:val="28"/>
           <w:szCs w:val="28"/>
         </w:rPr>
-        <w:t>ό</w:t>
+        <w:t>ρος Κωνσταντ</w:t>
       </w:r>
       <w:r>
         <w:rPr>
@@ -421,24 +416,24 @@
           <w:sz w:val="28"/>
           <w:szCs w:val="28"/>
         </w:rPr>
-        <w:t>ρος</w:t>
-      </w:r>
-      <w:proofErr w:type="spellEnd"/>
+        <w:t>ί</w:t>
+      </w:r>
       <w:r>
         <w:rPr>
           <w:rFonts w:ascii="Times New Roman" w:hAnsi="Times New Roman" w:cs="Times New Roman"/>
           <w:sz w:val="28"/>
           <w:szCs w:val="28"/>
         </w:rPr>
-        <w:t xml:space="preserve"> Κωνσταντ</w:t>
+        <w:t xml:space="preserve">νος | </w:t>
       </w:r>
       <w:r>
         <w:rPr>
           <w:rFonts w:ascii="Times New Roman" w:hAnsi="Times New Roman" w:cs="Times New Roman"/>
           <w:sz w:val="28"/>
           <w:szCs w:val="28"/>
-        </w:rPr>
-        <w:t>ί</w:t>
+          <w:lang w:val="en-US"/>
+        </w:rPr>
+        <w:t>ge</w:t>
       </w:r>
       <w:r>
         <w:rPr>
@@ -446,44 +441,40 @@
           <w:sz w:val="28"/>
           <w:szCs w:val="28"/>
         </w:rPr>
-        <w:t xml:space="preserve">νος | </w:t>
-      </w:r>
-      <w:proofErr w:type="spellStart"/>
-      <w:r>
+        <w:t>20099</w:t>
+      </w:r>
+    </w:p>
+    <w:p>
+      <w:pPr>
         <w:rPr>
           <w:rFonts w:ascii="Times New Roman" w:hAnsi="Times New Roman" w:cs="Times New Roman"/>
           <w:sz w:val="28"/>
           <w:szCs w:val="28"/>
-          <w:lang w:val="en-US"/>
-        </w:rPr>
-        <w:t>ge</w:t>
-      </w:r>
-      <w:proofErr w:type="spellEnd"/>
+        </w:rPr>
+      </w:pPr>
       <w:r>
         <w:rPr>
           <w:rFonts w:ascii="Times New Roman" w:hAnsi="Times New Roman" w:cs="Times New Roman"/>
           <w:sz w:val="28"/>
           <w:szCs w:val="28"/>
         </w:rPr>
-        <w:t>20099</w:t>
-      </w:r>
-    </w:p>
-    <w:p>
-      <w:pPr>
+        <w:t>Ζορλ</w:t>
+      </w:r>
+      <w:r>
         <w:rPr>
           <w:rFonts w:ascii="Times New Roman" w:hAnsi="Times New Roman" w:cs="Times New Roman"/>
           <w:sz w:val="28"/>
           <w:szCs w:val="28"/>
         </w:rPr>
-      </w:pPr>
-      <w:proofErr w:type="spellStart"/>
+        <w:t>ό</w:t>
+      </w:r>
       <w:r>
         <w:rPr>
           <w:rFonts w:ascii="Times New Roman" w:hAnsi="Times New Roman" w:cs="Times New Roman"/>
           <w:sz w:val="28"/>
           <w:szCs w:val="28"/>
         </w:rPr>
-        <w:t>Ζορλ</w:t>
+        <w:t>ς Νικ</w:t>
       </w:r>
       <w:r>
         <w:rPr>
@@ -499,44 +490,17 @@
           <w:sz w:val="28"/>
           <w:szCs w:val="28"/>
         </w:rPr>
-        <w:t>ς</w:t>
-      </w:r>
-      <w:proofErr w:type="spellEnd"/>
+        <w:t xml:space="preserve">λαος | </w:t>
+      </w:r>
       <w:r>
         <w:rPr>
           <w:rFonts w:ascii="Times New Roman" w:hAnsi="Times New Roman" w:cs="Times New Roman"/>
           <w:sz w:val="28"/>
           <w:szCs w:val="28"/>
-        </w:rPr>
-        <w:t xml:space="preserve"> Νικ</w:t>
-      </w:r>
-      <w:r>
-        <w:rPr>
-          <w:rFonts w:ascii="Times New Roman" w:hAnsi="Times New Roman" w:cs="Times New Roman"/>
-          <w:sz w:val="28"/>
-          <w:szCs w:val="28"/>
-        </w:rPr>
-        <w:t>ό</w:t>
-      </w:r>
-      <w:r>
-        <w:rPr>
-          <w:rFonts w:ascii="Times New Roman" w:hAnsi="Times New Roman" w:cs="Times New Roman"/>
-          <w:sz w:val="28"/>
-          <w:szCs w:val="28"/>
-        </w:rPr>
-        <w:t xml:space="preserve">λαος | </w:t>
-      </w:r>
-      <w:proofErr w:type="spellStart"/>
-      <w:r>
-        <w:rPr>
-          <w:rFonts w:ascii="Times New Roman" w:hAnsi="Times New Roman" w:cs="Times New Roman"/>
-          <w:sz w:val="28"/>
-          <w:szCs w:val="28"/>
           <w:lang w:val="en-US"/>
         </w:rPr>
         <w:t>ge</w:t>
       </w:r>
-      <w:proofErr w:type="spellEnd"/>
       <w:r>
         <w:rPr>
           <w:rFonts w:ascii="Times New Roman" w:hAnsi="Times New Roman" w:cs="Times New Roman"/>
@@ -1422,18 +1386,8 @@
           <w:sz w:val="26"/>
           <w:szCs w:val="26"/>
         </w:rPr>
-        <w:t xml:space="preserve"> </w:t>
-      </w:r>
-      <w:proofErr w:type="spellStart"/>
-      <w:r>
-        <w:rPr>
-          <w:rFonts w:ascii="Times New Roman" w:hAnsi="Times New Roman" w:cs="Times New Roman"/>
-          <w:sz w:val="26"/>
-          <w:szCs w:val="26"/>
-        </w:rPr>
-        <w:t>κ.λ.π</w:t>
-      </w:r>
-      <w:proofErr w:type="spellEnd"/>
+        <w:t xml:space="preserve"> κ.λ.π</w:t>
+      </w:r>
       <w:r>
         <w:rPr>
           <w:rFonts w:ascii="Times New Roman" w:hAnsi="Times New Roman" w:cs="Times New Roman"/>
@@ -1910,36 +1864,8 @@
           <w:sz w:val="26"/>
           <w:szCs w:val="26"/>
         </w:rPr>
-        <w:t xml:space="preserve"> δηλαδή εάν είναι ζυμαρικό, </w:t>
-      </w:r>
-      <w:proofErr w:type="spellStart"/>
-      <w:r>
-        <w:rPr>
-          <w:rFonts w:ascii="Times New Roman" w:hAnsi="Times New Roman" w:cs="Times New Roman"/>
-          <w:sz w:val="26"/>
-          <w:szCs w:val="26"/>
-        </w:rPr>
-        <w:t>θαλλασινό</w:t>
-      </w:r>
-      <w:proofErr w:type="spellEnd"/>
-      <w:r>
-        <w:rPr>
-          <w:rFonts w:ascii="Times New Roman" w:hAnsi="Times New Roman" w:cs="Times New Roman"/>
-          <w:sz w:val="26"/>
-          <w:szCs w:val="26"/>
-        </w:rPr>
-        <w:t xml:space="preserve"> </w:t>
-      </w:r>
-      <w:proofErr w:type="spellStart"/>
-      <w:r>
-        <w:rPr>
-          <w:rFonts w:ascii="Times New Roman" w:hAnsi="Times New Roman" w:cs="Times New Roman"/>
-          <w:sz w:val="26"/>
-          <w:szCs w:val="26"/>
-        </w:rPr>
-        <w:t>κ.λ.π</w:t>
-      </w:r>
-      <w:proofErr w:type="spellEnd"/>
+        <w:t xml:space="preserve"> δηλαδή εάν είναι ζυμαρικό, θαλλασινό κ.λ.π</w:t>
+      </w:r>
       <w:r>
         <w:rPr>
           <w:rFonts w:ascii="Times New Roman" w:hAnsi="Times New Roman" w:cs="Times New Roman"/>
@@ -2564,25 +2490,7 @@
           <w:sz w:val="26"/>
           <w:szCs w:val="26"/>
         </w:rPr>
-        <w:t xml:space="preserve"> </w:t>
-      </w:r>
-      <w:proofErr w:type="spellStart"/>
-      <w:r>
-        <w:rPr>
-          <w:rFonts w:ascii="Times New Roman" w:hAnsi="Times New Roman" w:cs="Times New Roman"/>
-          <w:sz w:val="26"/>
-          <w:szCs w:val="26"/>
-        </w:rPr>
-        <w:t>κ.λ.π</w:t>
-      </w:r>
-      <w:proofErr w:type="spellEnd"/>
-      <w:r>
-        <w:rPr>
-          <w:rFonts w:ascii="Times New Roman" w:hAnsi="Times New Roman" w:cs="Times New Roman"/>
-          <w:sz w:val="26"/>
-          <w:szCs w:val="26"/>
-        </w:rPr>
-        <w:t xml:space="preserve">, </w:t>
+        <w:t xml:space="preserve"> κ.λ.π, </w:t>
       </w:r>
       <w:r>
         <w:rPr>
@@ -3729,23 +3637,13 @@
         </w:rPr>
         <w:t xml:space="preserve"> </w:t>
       </w:r>
-      <w:proofErr w:type="spellStart"/>
-      <w:r>
-        <w:rPr>
-          <w:rFonts w:ascii="Times New Roman" w:hAnsi="Times New Roman" w:cs="Times New Roman"/>
-          <w:sz w:val="26"/>
-          <w:szCs w:val="26"/>
-        </w:rPr>
-        <w:t>κ.λ.π</w:t>
-      </w:r>
-      <w:proofErr w:type="spellEnd"/>
-      <w:r>
-        <w:rPr>
-          <w:rFonts w:ascii="Times New Roman" w:hAnsi="Times New Roman" w:cs="Times New Roman"/>
-          <w:sz w:val="26"/>
-          <w:szCs w:val="26"/>
-        </w:rPr>
-        <w:t>.</w:t>
+      <w:r>
+        <w:rPr>
+          <w:rFonts w:ascii="Times New Roman" w:hAnsi="Times New Roman" w:cs="Times New Roman"/>
+          <w:sz w:val="26"/>
+          <w:szCs w:val="26"/>
+        </w:rPr>
+        <w:t>κ.λ.π.</w:t>
       </w:r>
       <w:r>
         <w:rPr>
@@ -4321,39 +4219,251 @@
           <w:sz w:val="26"/>
           <w:szCs w:val="26"/>
         </w:rPr>
+        <w:t xml:space="preserve"> (Primary Key)</w:t>
+      </w:r>
+      <w:r>
+        <w:rPr>
+          <w:rFonts w:ascii="Times New Roman" w:hAnsi="Times New Roman" w:cs="Times New Roman"/>
+          <w:sz w:val="26"/>
+          <w:szCs w:val="26"/>
+        </w:rPr>
+        <w:t xml:space="preserve"> του. Παράλληλα τ</w:t>
+      </w:r>
+      <w:r>
+        <w:rPr>
+          <w:rFonts w:ascii="Times New Roman" w:hAnsi="Times New Roman" w:cs="Times New Roman"/>
+          <w:sz w:val="26"/>
+          <w:szCs w:val="26"/>
+        </w:rPr>
+        <w:t>ο σύνολο,</w:t>
+      </w:r>
+      <w:r>
+        <w:rPr>
+          <w:rFonts w:ascii="Times New Roman" w:hAnsi="Times New Roman" w:cs="Times New Roman"/>
+          <w:sz w:val="26"/>
+          <w:szCs w:val="26"/>
+        </w:rPr>
+        <w:t xml:space="preserve"> χαρακτηρίζεται από την </w:t>
+      </w:r>
+      <w:r>
+        <w:rPr>
+          <w:rFonts w:ascii="Times New Roman" w:hAnsi="Times New Roman" w:cs="Times New Roman"/>
+          <w:b/>
+          <w:bCs/>
+          <w:sz w:val="26"/>
+          <w:szCs w:val="26"/>
+        </w:rPr>
+        <w:t>ποσότητα</w:t>
+      </w:r>
+      <w:r>
+        <w:rPr>
+          <w:rFonts w:ascii="Times New Roman" w:hAnsi="Times New Roman" w:cs="Times New Roman"/>
+          <w:b/>
+          <w:bCs/>
+          <w:sz w:val="26"/>
+          <w:szCs w:val="26"/>
+        </w:rPr>
+        <w:t>(</w:t>
+      </w:r>
+      <w:r>
+        <w:rPr>
+          <w:rFonts w:ascii="Times New Roman" w:hAnsi="Times New Roman" w:cs="Times New Roman"/>
+          <w:b/>
+          <w:bCs/>
+          <w:sz w:val="26"/>
+          <w:szCs w:val="26"/>
+          <w:lang w:val="en-US"/>
+        </w:rPr>
+        <w:t>quanity</w:t>
+      </w:r>
+      <w:r>
+        <w:rPr>
+          <w:rFonts w:ascii="Times New Roman" w:hAnsi="Times New Roman" w:cs="Times New Roman"/>
+          <w:b/>
+          <w:bCs/>
+          <w:sz w:val="26"/>
+          <w:szCs w:val="26"/>
+        </w:rPr>
+        <w:t>)</w:t>
+      </w:r>
+      <w:r>
+        <w:rPr>
+          <w:rFonts w:ascii="Times New Roman" w:hAnsi="Times New Roman" w:cs="Times New Roman"/>
+          <w:sz w:val="26"/>
+          <w:szCs w:val="26"/>
+        </w:rPr>
+        <w:t xml:space="preserve"> του κάθε υλικού συνταγής, </w:t>
+      </w:r>
+      <w:r>
+        <w:rPr>
+          <w:rFonts w:ascii="Times New Roman" w:hAnsi="Times New Roman" w:cs="Times New Roman"/>
+          <w:sz w:val="26"/>
+          <w:szCs w:val="26"/>
+        </w:rPr>
+        <w:t>από το εάν</w:t>
+      </w:r>
+      <w:r>
+        <w:rPr>
+          <w:rFonts w:ascii="Times New Roman" w:hAnsi="Times New Roman" w:cs="Times New Roman"/>
+          <w:sz w:val="26"/>
+          <w:szCs w:val="26"/>
+        </w:rPr>
+        <w:t xml:space="preserve"> </w:t>
+      </w:r>
+      <w:r>
+        <w:rPr>
+          <w:rFonts w:ascii="Times New Roman" w:hAnsi="Times New Roman" w:cs="Times New Roman"/>
+          <w:sz w:val="26"/>
+          <w:szCs w:val="26"/>
+        </w:rPr>
+        <w:t xml:space="preserve">το </w:t>
+      </w:r>
+      <w:r>
+        <w:rPr>
+          <w:rFonts w:ascii="Times New Roman" w:hAnsi="Times New Roman" w:cs="Times New Roman"/>
+          <w:sz w:val="26"/>
+          <w:szCs w:val="26"/>
+        </w:rPr>
+        <w:t xml:space="preserve">συστατικό </w:t>
+      </w:r>
+      <w:r>
+        <w:rPr>
+          <w:rFonts w:ascii="Times New Roman" w:hAnsi="Times New Roman" w:cs="Times New Roman"/>
+          <w:b/>
+          <w:bCs/>
+          <w:sz w:val="26"/>
+          <w:szCs w:val="26"/>
+        </w:rPr>
+        <w:t>είναι βασικό</w:t>
+      </w:r>
+      <w:r>
+        <w:rPr>
+          <w:rFonts w:ascii="Times New Roman" w:hAnsi="Times New Roman" w:cs="Times New Roman"/>
+          <w:b/>
+          <w:bCs/>
+          <w:sz w:val="26"/>
+          <w:szCs w:val="26"/>
+        </w:rPr>
+        <w:t>(</w:t>
+      </w:r>
+      <w:r>
+        <w:rPr>
+          <w:rFonts w:ascii="Times New Roman" w:hAnsi="Times New Roman" w:cs="Times New Roman"/>
+          <w:b/>
+          <w:bCs/>
+          <w:sz w:val="26"/>
+          <w:szCs w:val="26"/>
+          <w:lang w:val="en-US"/>
+        </w:rPr>
+        <w:t>is</w:t>
+      </w:r>
+      <w:r>
+        <w:rPr>
+          <w:rFonts w:ascii="Times New Roman" w:hAnsi="Times New Roman" w:cs="Times New Roman"/>
+          <w:b/>
+          <w:bCs/>
+          <w:sz w:val="26"/>
+          <w:szCs w:val="26"/>
+        </w:rPr>
+        <w:t>_</w:t>
+      </w:r>
+      <w:r>
+        <w:rPr>
+          <w:rFonts w:ascii="Times New Roman" w:hAnsi="Times New Roman" w:cs="Times New Roman"/>
+          <w:b/>
+          <w:bCs/>
+          <w:sz w:val="26"/>
+          <w:szCs w:val="26"/>
+          <w:lang w:val="en-US"/>
+        </w:rPr>
+        <w:t>basic</w:t>
+      </w:r>
+      <w:r>
+        <w:rPr>
+          <w:rFonts w:ascii="Times New Roman" w:hAnsi="Times New Roman" w:cs="Times New Roman"/>
+          <w:b/>
+          <w:bCs/>
+          <w:sz w:val="26"/>
+          <w:szCs w:val="26"/>
+        </w:rPr>
+        <w:t>)</w:t>
+      </w:r>
+      <w:r>
+        <w:rPr>
+          <w:rFonts w:ascii="Times New Roman" w:hAnsi="Times New Roman" w:cs="Times New Roman"/>
+          <w:sz w:val="26"/>
+          <w:szCs w:val="26"/>
+        </w:rPr>
+        <w:t xml:space="preserve"> για </w:t>
+      </w:r>
+      <w:r>
+        <w:rPr>
+          <w:rFonts w:ascii="Times New Roman" w:hAnsi="Times New Roman" w:cs="Times New Roman"/>
+          <w:sz w:val="26"/>
+          <w:szCs w:val="26"/>
+        </w:rPr>
+        <w:t>την</w:t>
+      </w:r>
+      <w:r>
+        <w:rPr>
+          <w:rFonts w:ascii="Times New Roman" w:hAnsi="Times New Roman" w:cs="Times New Roman"/>
+          <w:sz w:val="26"/>
+          <w:szCs w:val="26"/>
+        </w:rPr>
+        <w:t xml:space="preserve"> συνταγή και τέλος από τις διατροφικές του πληροφορίες </w:t>
+      </w:r>
+      <w:r>
+        <w:rPr>
+          <w:rFonts w:ascii="Times New Roman" w:hAnsi="Times New Roman" w:cs="Times New Roman"/>
+          <w:sz w:val="26"/>
+          <w:szCs w:val="26"/>
+        </w:rPr>
+        <w:t>όπως</w:t>
+      </w:r>
+      <w:r>
+        <w:rPr>
+          <w:rFonts w:ascii="Times New Roman" w:hAnsi="Times New Roman" w:cs="Times New Roman"/>
+          <w:sz w:val="26"/>
+          <w:szCs w:val="26"/>
+        </w:rPr>
+        <w:t xml:space="preserve"> </w:t>
+      </w:r>
+      <w:r>
+        <w:rPr>
+          <w:rFonts w:ascii="Times New Roman" w:hAnsi="Times New Roman" w:cs="Times New Roman"/>
+          <w:b/>
+          <w:bCs/>
+          <w:sz w:val="26"/>
+          <w:szCs w:val="26"/>
+        </w:rPr>
+        <w:t>θερμίδες</w:t>
+      </w:r>
+      <w:r>
+        <w:rPr>
+          <w:rFonts w:ascii="Times New Roman" w:hAnsi="Times New Roman" w:cs="Times New Roman"/>
+          <w:b/>
+          <w:bCs/>
+          <w:sz w:val="26"/>
+          <w:szCs w:val="26"/>
+        </w:rPr>
         <w:t xml:space="preserve"> (</w:t>
       </w:r>
-      <w:proofErr w:type="spellStart"/>
-      <w:r>
-        <w:rPr>
-          <w:rFonts w:ascii="Times New Roman" w:hAnsi="Times New Roman" w:cs="Times New Roman"/>
-          <w:sz w:val="26"/>
-          <w:szCs w:val="26"/>
-        </w:rPr>
-        <w:t>Primary</w:t>
-      </w:r>
-      <w:proofErr w:type="spellEnd"/>
-      <w:r>
-        <w:rPr>
-          <w:rFonts w:ascii="Times New Roman" w:hAnsi="Times New Roman" w:cs="Times New Roman"/>
-          <w:sz w:val="26"/>
-          <w:szCs w:val="26"/>
-        </w:rPr>
-        <w:t xml:space="preserve"> </w:t>
-      </w:r>
-      <w:proofErr w:type="spellStart"/>
-      <w:r>
-        <w:rPr>
-          <w:rFonts w:ascii="Times New Roman" w:hAnsi="Times New Roman" w:cs="Times New Roman"/>
-          <w:sz w:val="26"/>
-          <w:szCs w:val="26"/>
-        </w:rPr>
-        <w:t>Key</w:t>
-      </w:r>
-      <w:proofErr w:type="spellEnd"/>
-      <w:r>
-        <w:rPr>
-          <w:rFonts w:ascii="Times New Roman" w:hAnsi="Times New Roman" w:cs="Times New Roman"/>
+      <w:r>
+        <w:rPr>
+          <w:rFonts w:ascii="Times New Roman" w:hAnsi="Times New Roman" w:cs="Times New Roman"/>
+          <w:b/>
+          <w:bCs/>
+          <w:sz w:val="26"/>
+          <w:szCs w:val="26"/>
+          <w:lang w:val="en-US"/>
+        </w:rPr>
+        <w:t>calories</w:t>
+      </w:r>
+      <w:r>
+        <w:rPr>
+          <w:rFonts w:ascii="Times New Roman" w:hAnsi="Times New Roman" w:cs="Times New Roman"/>
+          <w:b/>
+          <w:bCs/>
           <w:sz w:val="26"/>
           <w:szCs w:val="26"/>
         </w:rPr>
@@ -4365,33 +4475,66 @@
           <w:sz w:val="26"/>
           <w:szCs w:val="26"/>
         </w:rPr>
-        <w:t xml:space="preserve"> του. Παράλληλα τ</w:t>
-      </w:r>
-      <w:r>
-        <w:rPr>
-          <w:rFonts w:ascii="Times New Roman" w:hAnsi="Times New Roman" w:cs="Times New Roman"/>
-          <w:sz w:val="26"/>
-          <w:szCs w:val="26"/>
-        </w:rPr>
-        <w:t>ο σύνολο,</w:t>
-      </w:r>
-      <w:r>
-        <w:rPr>
-          <w:rFonts w:ascii="Times New Roman" w:hAnsi="Times New Roman" w:cs="Times New Roman"/>
-          <w:sz w:val="26"/>
-          <w:szCs w:val="26"/>
-        </w:rPr>
-        <w:t xml:space="preserve"> χαρακτηρίζεται από την </w:t>
-      </w:r>
-      <w:r>
-        <w:rPr>
-          <w:rFonts w:ascii="Times New Roman" w:hAnsi="Times New Roman" w:cs="Times New Roman"/>
-          <w:b/>
-          <w:bCs/>
-          <w:sz w:val="26"/>
-          <w:szCs w:val="26"/>
-        </w:rPr>
-        <w:t>ποσότητα</w:t>
+        <w:t xml:space="preserve">, </w:t>
+      </w:r>
+      <w:r>
+        <w:rPr>
+          <w:rFonts w:ascii="Times New Roman" w:hAnsi="Times New Roman" w:cs="Times New Roman"/>
+          <w:b/>
+          <w:bCs/>
+          <w:sz w:val="26"/>
+          <w:szCs w:val="26"/>
+        </w:rPr>
+        <w:t>λίπη</w:t>
+      </w:r>
+      <w:r>
+        <w:rPr>
+          <w:rFonts w:ascii="Times New Roman" w:hAnsi="Times New Roman" w:cs="Times New Roman"/>
+          <w:b/>
+          <w:bCs/>
+          <w:sz w:val="26"/>
+          <w:szCs w:val="26"/>
+        </w:rPr>
+        <w:t xml:space="preserve"> (</w:t>
+      </w:r>
+      <w:r>
+        <w:rPr>
+          <w:rFonts w:ascii="Times New Roman" w:hAnsi="Times New Roman" w:cs="Times New Roman"/>
+          <w:b/>
+          <w:bCs/>
+          <w:sz w:val="26"/>
+          <w:szCs w:val="26"/>
+          <w:lang w:val="en-US"/>
+        </w:rPr>
+        <w:t>fat</w:t>
+      </w:r>
+      <w:r>
+        <w:rPr>
+          <w:rFonts w:ascii="Times New Roman" w:hAnsi="Times New Roman" w:cs="Times New Roman"/>
+          <w:b/>
+          <w:bCs/>
+          <w:sz w:val="26"/>
+          <w:szCs w:val="26"/>
+        </w:rPr>
+        <w:t>)</w:t>
+      </w:r>
+      <w:r>
+        <w:rPr>
+          <w:rFonts w:ascii="Times New Roman" w:hAnsi="Times New Roman" w:cs="Times New Roman"/>
+          <w:sz w:val="26"/>
+          <w:szCs w:val="26"/>
+        </w:rPr>
+        <w:t xml:space="preserve">, </w:t>
+      </w:r>
+      <w:r>
+        <w:rPr>
+          <w:rFonts w:ascii="Times New Roman" w:hAnsi="Times New Roman" w:cs="Times New Roman"/>
+          <w:b/>
+          <w:bCs/>
+          <w:sz w:val="26"/>
+          <w:szCs w:val="26"/>
+        </w:rPr>
+        <w:t>πρωτεΐνες</w:t>
       </w:r>
       <w:r>
         <w:rPr>
@@ -4403,19 +4546,17 @@
         </w:rPr>
         <w:t>(</w:t>
       </w:r>
-      <w:proofErr w:type="spellStart"/>
-      <w:r>
-        <w:rPr>
-          <w:rFonts w:ascii="Times New Roman" w:hAnsi="Times New Roman" w:cs="Times New Roman"/>
-          <w:b/>
-          <w:bCs/>
-          <w:sz w:val="26"/>
-          <w:szCs w:val="26"/>
-          <w:lang w:val="en-US"/>
-        </w:rPr>
-        <w:t>quanity</w:t>
-      </w:r>
-      <w:proofErr w:type="spellEnd"/>
+      <w:r>
+        <w:rPr>
+          <w:rFonts w:ascii="Times New Roman" w:hAnsi="Times New Roman" w:cs="Times New Roman"/>
+          <w:b/>
+          <w:bCs/>
+          <w:sz w:val="26"/>
+          <w:szCs w:val="26"/>
+          <w:lang w:val="en-US"/>
+        </w:rPr>
+        <w:t>protein</w:t>
+      </w:r>
       <w:r>
         <w:rPr>
           <w:rFonts w:ascii="Times New Roman" w:hAnsi="Times New Roman" w:cs="Times New Roman"/>
@@ -4432,151 +4573,17 @@
           <w:sz w:val="26"/>
           <w:szCs w:val="26"/>
         </w:rPr>
-        <w:t xml:space="preserve"> του κάθε υλικού συνταγής, </w:t>
-      </w:r>
-      <w:r>
-        <w:rPr>
-          <w:rFonts w:ascii="Times New Roman" w:hAnsi="Times New Roman" w:cs="Times New Roman"/>
-          <w:sz w:val="26"/>
-          <w:szCs w:val="26"/>
-        </w:rPr>
-        <w:t>από το εάν</w:t>
-      </w:r>
-      <w:r>
-        <w:rPr>
-          <w:rFonts w:ascii="Times New Roman" w:hAnsi="Times New Roman" w:cs="Times New Roman"/>
-          <w:sz w:val="26"/>
-          <w:szCs w:val="26"/>
-        </w:rPr>
-        <w:t xml:space="preserve"> </w:t>
-      </w:r>
-      <w:r>
-        <w:rPr>
-          <w:rFonts w:ascii="Times New Roman" w:hAnsi="Times New Roman" w:cs="Times New Roman"/>
-          <w:sz w:val="26"/>
-          <w:szCs w:val="26"/>
-        </w:rPr>
-        <w:t xml:space="preserve">το </w:t>
-      </w:r>
-      <w:r>
-        <w:rPr>
-          <w:rFonts w:ascii="Times New Roman" w:hAnsi="Times New Roman" w:cs="Times New Roman"/>
-          <w:sz w:val="26"/>
-          <w:szCs w:val="26"/>
-        </w:rPr>
-        <w:t xml:space="preserve">συστατικό </w:t>
-      </w:r>
-      <w:r>
-        <w:rPr>
-          <w:rFonts w:ascii="Times New Roman" w:hAnsi="Times New Roman" w:cs="Times New Roman"/>
-          <w:b/>
-          <w:bCs/>
-          <w:sz w:val="26"/>
-          <w:szCs w:val="26"/>
-        </w:rPr>
-        <w:t>είναι βασικό</w:t>
-      </w:r>
-      <w:r>
-        <w:rPr>
-          <w:rFonts w:ascii="Times New Roman" w:hAnsi="Times New Roman" w:cs="Times New Roman"/>
-          <w:b/>
-          <w:bCs/>
-          <w:sz w:val="26"/>
-          <w:szCs w:val="26"/>
-        </w:rPr>
-        <w:t>(</w:t>
-      </w:r>
-      <w:r>
-        <w:rPr>
-          <w:rFonts w:ascii="Times New Roman" w:hAnsi="Times New Roman" w:cs="Times New Roman"/>
-          <w:b/>
-          <w:bCs/>
-          <w:sz w:val="26"/>
-          <w:szCs w:val="26"/>
-          <w:lang w:val="en-US"/>
-        </w:rPr>
-        <w:t>is</w:t>
-      </w:r>
-      <w:r>
-        <w:rPr>
-          <w:rFonts w:ascii="Times New Roman" w:hAnsi="Times New Roman" w:cs="Times New Roman"/>
-          <w:b/>
-          <w:bCs/>
-          <w:sz w:val="26"/>
-          <w:szCs w:val="26"/>
-        </w:rPr>
-        <w:t>_</w:t>
-      </w:r>
-      <w:r>
-        <w:rPr>
-          <w:rFonts w:ascii="Times New Roman" w:hAnsi="Times New Roman" w:cs="Times New Roman"/>
-          <w:b/>
-          <w:bCs/>
-          <w:sz w:val="26"/>
-          <w:szCs w:val="26"/>
-          <w:lang w:val="en-US"/>
-        </w:rPr>
-        <w:t>basic</w:t>
-      </w:r>
-      <w:r>
-        <w:rPr>
-          <w:rFonts w:ascii="Times New Roman" w:hAnsi="Times New Roman" w:cs="Times New Roman"/>
-          <w:b/>
-          <w:bCs/>
-          <w:sz w:val="26"/>
-          <w:szCs w:val="26"/>
-        </w:rPr>
-        <w:t>)</w:t>
-      </w:r>
-      <w:r>
-        <w:rPr>
-          <w:rFonts w:ascii="Times New Roman" w:hAnsi="Times New Roman" w:cs="Times New Roman"/>
-          <w:sz w:val="26"/>
-          <w:szCs w:val="26"/>
-        </w:rPr>
-        <w:t xml:space="preserve"> για </w:t>
-      </w:r>
-      <w:r>
-        <w:rPr>
-          <w:rFonts w:ascii="Times New Roman" w:hAnsi="Times New Roman" w:cs="Times New Roman"/>
-          <w:sz w:val="26"/>
-          <w:szCs w:val="26"/>
-        </w:rPr>
-        <w:t>την</w:t>
-      </w:r>
-      <w:r>
-        <w:rPr>
-          <w:rFonts w:ascii="Times New Roman" w:hAnsi="Times New Roman" w:cs="Times New Roman"/>
-          <w:sz w:val="26"/>
-          <w:szCs w:val="26"/>
-        </w:rPr>
-        <w:t xml:space="preserve"> συνταγή και τέλος από τις διατροφικές του πληροφορίες </w:t>
-      </w:r>
-      <w:r>
-        <w:rPr>
-          <w:rFonts w:ascii="Times New Roman" w:hAnsi="Times New Roman" w:cs="Times New Roman"/>
-          <w:sz w:val="26"/>
-          <w:szCs w:val="26"/>
-        </w:rPr>
-        <w:t>όπως</w:t>
-      </w:r>
-      <w:r>
-        <w:rPr>
-          <w:rFonts w:ascii="Times New Roman" w:hAnsi="Times New Roman" w:cs="Times New Roman"/>
-          <w:sz w:val="26"/>
-          <w:szCs w:val="26"/>
-        </w:rPr>
-        <w:t xml:space="preserve"> </w:t>
-      </w:r>
-      <w:r>
-        <w:rPr>
-          <w:rFonts w:ascii="Times New Roman" w:hAnsi="Times New Roman" w:cs="Times New Roman"/>
-          <w:b/>
-          <w:bCs/>
-          <w:sz w:val="26"/>
-          <w:szCs w:val="26"/>
-        </w:rPr>
-        <w:t>θερμίδες</w:t>
+        <w:t xml:space="preserve"> και </w:t>
+      </w:r>
+      <w:r>
+        <w:rPr>
+          <w:rFonts w:ascii="Times New Roman" w:hAnsi="Times New Roman" w:cs="Times New Roman"/>
+          <w:b/>
+          <w:bCs/>
+          <w:sz w:val="26"/>
+          <w:szCs w:val="26"/>
+        </w:rPr>
+        <w:t>υδατάνθρακες</w:t>
       </w:r>
       <w:r>
         <w:rPr>
@@ -4597,157 +4604,8 @@
           <w:szCs w:val="26"/>
           <w:lang w:val="en-US"/>
         </w:rPr>
-        <w:t>calories</w:t>
-      </w:r>
-      <w:r>
-        <w:rPr>
-          <w:rFonts w:ascii="Times New Roman" w:hAnsi="Times New Roman" w:cs="Times New Roman"/>
-          <w:b/>
-          <w:bCs/>
-          <w:sz w:val="26"/>
-          <w:szCs w:val="26"/>
-        </w:rPr>
-        <w:t>)</w:t>
-      </w:r>
-      <w:r>
-        <w:rPr>
-          <w:rFonts w:ascii="Times New Roman" w:hAnsi="Times New Roman" w:cs="Times New Roman"/>
-          <w:sz w:val="26"/>
-          <w:szCs w:val="26"/>
-        </w:rPr>
-        <w:t xml:space="preserve">, </w:t>
-      </w:r>
-      <w:r>
-        <w:rPr>
-          <w:rFonts w:ascii="Times New Roman" w:hAnsi="Times New Roman" w:cs="Times New Roman"/>
-          <w:b/>
-          <w:bCs/>
-          <w:sz w:val="26"/>
-          <w:szCs w:val="26"/>
-        </w:rPr>
-        <w:t>λίπη</w:t>
-      </w:r>
-      <w:r>
-        <w:rPr>
-          <w:rFonts w:ascii="Times New Roman" w:hAnsi="Times New Roman" w:cs="Times New Roman"/>
-          <w:b/>
-          <w:bCs/>
-          <w:sz w:val="26"/>
-          <w:szCs w:val="26"/>
-        </w:rPr>
-        <w:t xml:space="preserve"> (</w:t>
-      </w:r>
-      <w:r>
-        <w:rPr>
-          <w:rFonts w:ascii="Times New Roman" w:hAnsi="Times New Roman" w:cs="Times New Roman"/>
-          <w:b/>
-          <w:bCs/>
-          <w:sz w:val="26"/>
-          <w:szCs w:val="26"/>
-          <w:lang w:val="en-US"/>
-        </w:rPr>
-        <w:t>fat</w:t>
-      </w:r>
-      <w:r>
-        <w:rPr>
-          <w:rFonts w:ascii="Times New Roman" w:hAnsi="Times New Roman" w:cs="Times New Roman"/>
-          <w:b/>
-          <w:bCs/>
-          <w:sz w:val="26"/>
-          <w:szCs w:val="26"/>
-        </w:rPr>
-        <w:t>)</w:t>
-      </w:r>
-      <w:r>
-        <w:rPr>
-          <w:rFonts w:ascii="Times New Roman" w:hAnsi="Times New Roman" w:cs="Times New Roman"/>
-          <w:sz w:val="26"/>
-          <w:szCs w:val="26"/>
-        </w:rPr>
-        <w:t xml:space="preserve">, </w:t>
-      </w:r>
-      <w:r>
-        <w:rPr>
-          <w:rFonts w:ascii="Times New Roman" w:hAnsi="Times New Roman" w:cs="Times New Roman"/>
-          <w:b/>
-          <w:bCs/>
-          <w:sz w:val="26"/>
-          <w:szCs w:val="26"/>
-        </w:rPr>
-        <w:t>πρωτεΐνες</w:t>
-      </w:r>
-      <w:r>
-        <w:rPr>
-          <w:rFonts w:ascii="Times New Roman" w:hAnsi="Times New Roman" w:cs="Times New Roman"/>
-          <w:b/>
-          <w:bCs/>
-          <w:sz w:val="26"/>
-          <w:szCs w:val="26"/>
-        </w:rPr>
-        <w:t>(</w:t>
-      </w:r>
-      <w:r>
-        <w:rPr>
-          <w:rFonts w:ascii="Times New Roman" w:hAnsi="Times New Roman" w:cs="Times New Roman"/>
-          <w:b/>
-          <w:bCs/>
-          <w:sz w:val="26"/>
-          <w:szCs w:val="26"/>
-          <w:lang w:val="en-US"/>
-        </w:rPr>
-        <w:t>protein</w:t>
-      </w:r>
-      <w:r>
-        <w:rPr>
-          <w:rFonts w:ascii="Times New Roman" w:hAnsi="Times New Roman" w:cs="Times New Roman"/>
-          <w:b/>
-          <w:bCs/>
-          <w:sz w:val="26"/>
-          <w:szCs w:val="26"/>
-        </w:rPr>
-        <w:t>)</w:t>
-      </w:r>
-      <w:r>
-        <w:rPr>
-          <w:rFonts w:ascii="Times New Roman" w:hAnsi="Times New Roman" w:cs="Times New Roman"/>
-          <w:sz w:val="26"/>
-          <w:szCs w:val="26"/>
-        </w:rPr>
-        <w:t xml:space="preserve"> και </w:t>
-      </w:r>
-      <w:r>
-        <w:rPr>
-          <w:rFonts w:ascii="Times New Roman" w:hAnsi="Times New Roman" w:cs="Times New Roman"/>
-          <w:b/>
-          <w:bCs/>
-          <w:sz w:val="26"/>
-          <w:szCs w:val="26"/>
-        </w:rPr>
-        <w:t>υδατάνθρακες</w:t>
-      </w:r>
-      <w:r>
-        <w:rPr>
-          <w:rFonts w:ascii="Times New Roman" w:hAnsi="Times New Roman" w:cs="Times New Roman"/>
-          <w:b/>
-          <w:bCs/>
-          <w:sz w:val="26"/>
-          <w:szCs w:val="26"/>
-        </w:rPr>
-        <w:t xml:space="preserve"> (</w:t>
-      </w:r>
-      <w:proofErr w:type="spellStart"/>
-      <w:r>
-        <w:rPr>
-          <w:rFonts w:ascii="Times New Roman" w:hAnsi="Times New Roman" w:cs="Times New Roman"/>
-          <w:b/>
-          <w:bCs/>
-          <w:sz w:val="26"/>
-          <w:szCs w:val="26"/>
-          <w:lang w:val="en-US"/>
-        </w:rPr>
         <w:t>carbonhydrates</w:t>
       </w:r>
-      <w:proofErr w:type="spellEnd"/>
       <w:r>
         <w:rPr>
           <w:rFonts w:ascii="Times New Roman" w:hAnsi="Times New Roman" w:cs="Times New Roman"/>
@@ -4971,43 +4829,7 @@
           <w:sz w:val="26"/>
           <w:szCs w:val="26"/>
         </w:rPr>
-        <w:t>(</w:t>
-      </w:r>
-      <w:proofErr w:type="spellStart"/>
-      <w:r>
-        <w:rPr>
-          <w:rFonts w:ascii="Times New Roman" w:hAnsi="Times New Roman" w:cs="Times New Roman"/>
-          <w:sz w:val="26"/>
-          <w:szCs w:val="26"/>
-        </w:rPr>
-        <w:t>Primary</w:t>
-      </w:r>
-      <w:proofErr w:type="spellEnd"/>
-      <w:r>
-        <w:rPr>
-          <w:rFonts w:ascii="Times New Roman" w:hAnsi="Times New Roman" w:cs="Times New Roman"/>
-          <w:sz w:val="26"/>
-          <w:szCs w:val="26"/>
-        </w:rPr>
-        <w:t xml:space="preserve"> </w:t>
-      </w:r>
-      <w:proofErr w:type="spellStart"/>
-      <w:r>
-        <w:rPr>
-          <w:rFonts w:ascii="Times New Roman" w:hAnsi="Times New Roman" w:cs="Times New Roman"/>
-          <w:sz w:val="26"/>
-          <w:szCs w:val="26"/>
-        </w:rPr>
-        <w:t>Key</w:t>
-      </w:r>
-      <w:proofErr w:type="spellEnd"/>
-      <w:r>
-        <w:rPr>
-          <w:rFonts w:ascii="Times New Roman" w:hAnsi="Times New Roman" w:cs="Times New Roman"/>
-          <w:sz w:val="26"/>
-          <w:szCs w:val="26"/>
-        </w:rPr>
-        <w:t>)</w:t>
+        <w:t>(Primary Key)</w:t>
       </w:r>
       <w:r>
         <w:rPr>
@@ -5215,43 +5037,7 @@
           <w:sz w:val="26"/>
           <w:szCs w:val="26"/>
         </w:rPr>
-        <w:t>(</w:t>
-      </w:r>
-      <w:proofErr w:type="spellStart"/>
-      <w:r>
-        <w:rPr>
-          <w:rFonts w:ascii="Times New Roman" w:hAnsi="Times New Roman" w:cs="Times New Roman"/>
-          <w:sz w:val="26"/>
-          <w:szCs w:val="26"/>
-        </w:rPr>
-        <w:t>Primary</w:t>
-      </w:r>
-      <w:proofErr w:type="spellEnd"/>
-      <w:r>
-        <w:rPr>
-          <w:rFonts w:ascii="Times New Roman" w:hAnsi="Times New Roman" w:cs="Times New Roman"/>
-          <w:sz w:val="26"/>
-          <w:szCs w:val="26"/>
-        </w:rPr>
-        <w:t xml:space="preserve"> </w:t>
-      </w:r>
-      <w:proofErr w:type="spellStart"/>
-      <w:r>
-        <w:rPr>
-          <w:rFonts w:ascii="Times New Roman" w:hAnsi="Times New Roman" w:cs="Times New Roman"/>
-          <w:sz w:val="26"/>
-          <w:szCs w:val="26"/>
-        </w:rPr>
-        <w:t>Key</w:t>
-      </w:r>
-      <w:proofErr w:type="spellEnd"/>
-      <w:r>
-        <w:rPr>
-          <w:rFonts w:ascii="Times New Roman" w:hAnsi="Times New Roman" w:cs="Times New Roman"/>
-          <w:sz w:val="26"/>
-          <w:szCs w:val="26"/>
-        </w:rPr>
-        <w:t>)</w:t>
+        <w:t>(Primary Key)</w:t>
       </w:r>
       <w:r>
         <w:rPr>
@@ -5505,43 +5291,7 @@
           <w:sz w:val="26"/>
           <w:szCs w:val="26"/>
         </w:rPr>
-        <w:t>(</w:t>
-      </w:r>
-      <w:proofErr w:type="spellStart"/>
-      <w:r>
-        <w:rPr>
-          <w:rFonts w:ascii="Times New Roman" w:hAnsi="Times New Roman" w:cs="Times New Roman"/>
-          <w:sz w:val="26"/>
-          <w:szCs w:val="26"/>
-        </w:rPr>
-        <w:t>Primary</w:t>
-      </w:r>
-      <w:proofErr w:type="spellEnd"/>
-      <w:r>
-        <w:rPr>
-          <w:rFonts w:ascii="Times New Roman" w:hAnsi="Times New Roman" w:cs="Times New Roman"/>
-          <w:sz w:val="26"/>
-          <w:szCs w:val="26"/>
-        </w:rPr>
-        <w:t xml:space="preserve"> </w:t>
-      </w:r>
-      <w:proofErr w:type="spellStart"/>
-      <w:r>
-        <w:rPr>
-          <w:rFonts w:ascii="Times New Roman" w:hAnsi="Times New Roman" w:cs="Times New Roman"/>
-          <w:sz w:val="26"/>
-          <w:szCs w:val="26"/>
-        </w:rPr>
-        <w:t>Key</w:t>
-      </w:r>
-      <w:proofErr w:type="spellEnd"/>
-      <w:r>
-        <w:rPr>
-          <w:rFonts w:ascii="Times New Roman" w:hAnsi="Times New Roman" w:cs="Times New Roman"/>
-          <w:sz w:val="26"/>
-          <w:szCs w:val="26"/>
-        </w:rPr>
-        <w:t>)</w:t>
+        <w:t>(Primary Key)</w:t>
       </w:r>
       <w:r>
         <w:rPr>
@@ -5797,43 +5547,7 @@
           <w:sz w:val="26"/>
           <w:szCs w:val="26"/>
         </w:rPr>
-        <w:t>(</w:t>
-      </w:r>
-      <w:proofErr w:type="spellStart"/>
-      <w:r>
-        <w:rPr>
-          <w:rFonts w:ascii="Times New Roman" w:hAnsi="Times New Roman" w:cs="Times New Roman"/>
-          <w:sz w:val="26"/>
-          <w:szCs w:val="26"/>
-        </w:rPr>
-        <w:t>Primary</w:t>
-      </w:r>
-      <w:proofErr w:type="spellEnd"/>
-      <w:r>
-        <w:rPr>
-          <w:rFonts w:ascii="Times New Roman" w:hAnsi="Times New Roman" w:cs="Times New Roman"/>
-          <w:sz w:val="26"/>
-          <w:szCs w:val="26"/>
-        </w:rPr>
-        <w:t xml:space="preserve"> </w:t>
-      </w:r>
-      <w:proofErr w:type="spellStart"/>
-      <w:r>
-        <w:rPr>
-          <w:rFonts w:ascii="Times New Roman" w:hAnsi="Times New Roman" w:cs="Times New Roman"/>
-          <w:sz w:val="26"/>
-          <w:szCs w:val="26"/>
-        </w:rPr>
-        <w:t>Key</w:t>
-      </w:r>
-      <w:proofErr w:type="spellEnd"/>
-      <w:r>
-        <w:rPr>
-          <w:rFonts w:ascii="Times New Roman" w:hAnsi="Times New Roman" w:cs="Times New Roman"/>
-          <w:sz w:val="26"/>
-          <w:szCs w:val="26"/>
-        </w:rPr>
-        <w:t>)</w:t>
+        <w:t>(Primary Key)</w:t>
       </w:r>
       <w:r>
         <w:rPr>
@@ -6290,43 +6004,7 @@
           <w:sz w:val="26"/>
           <w:szCs w:val="26"/>
         </w:rPr>
-        <w:t>(</w:t>
-      </w:r>
-      <w:proofErr w:type="spellStart"/>
-      <w:r>
-        <w:rPr>
-          <w:rFonts w:ascii="Times New Roman" w:hAnsi="Times New Roman" w:cs="Times New Roman"/>
-          <w:sz w:val="26"/>
-          <w:szCs w:val="26"/>
-        </w:rPr>
-        <w:t>Primary</w:t>
-      </w:r>
-      <w:proofErr w:type="spellEnd"/>
-      <w:r>
-        <w:rPr>
-          <w:rFonts w:ascii="Times New Roman" w:hAnsi="Times New Roman" w:cs="Times New Roman"/>
-          <w:sz w:val="26"/>
-          <w:szCs w:val="26"/>
-        </w:rPr>
-        <w:t xml:space="preserve"> </w:t>
-      </w:r>
-      <w:proofErr w:type="spellStart"/>
-      <w:r>
-        <w:rPr>
-          <w:rFonts w:ascii="Times New Roman" w:hAnsi="Times New Roman" w:cs="Times New Roman"/>
-          <w:sz w:val="26"/>
-          <w:szCs w:val="26"/>
-        </w:rPr>
-        <w:t>Key</w:t>
-      </w:r>
-      <w:proofErr w:type="spellEnd"/>
-      <w:r>
-        <w:rPr>
-          <w:rFonts w:ascii="Times New Roman" w:hAnsi="Times New Roman" w:cs="Times New Roman"/>
-          <w:sz w:val="26"/>
-          <w:szCs w:val="26"/>
-        </w:rPr>
-        <w:t>)</w:t>
+        <w:t>(Primary Key)</w:t>
       </w:r>
       <w:r>
         <w:rPr>
@@ -6581,89 +6259,52 @@
           <w:sz w:val="26"/>
           <w:szCs w:val="26"/>
         </w:rPr>
+        <w:t>(Primary Key)</w:t>
+      </w:r>
+      <w:r>
+        <w:rPr>
+          <w:rFonts w:ascii="Times New Roman" w:hAnsi="Times New Roman" w:cs="Times New Roman"/>
+          <w:sz w:val="26"/>
+          <w:szCs w:val="26"/>
+        </w:rPr>
+        <w:t xml:space="preserve"> τ</w:t>
+      </w:r>
+      <w:r>
+        <w:rPr>
+          <w:rFonts w:ascii="Times New Roman" w:hAnsi="Times New Roman" w:cs="Times New Roman"/>
+          <w:sz w:val="26"/>
+          <w:szCs w:val="26"/>
+        </w:rPr>
+        <w:t>ης</w:t>
+      </w:r>
+      <w:r>
+        <w:rPr>
+          <w:rFonts w:ascii="Times New Roman" w:hAnsi="Times New Roman" w:cs="Times New Roman"/>
+          <w:sz w:val="26"/>
+          <w:szCs w:val="26"/>
+        </w:rPr>
+        <w:t xml:space="preserve">. Παράλληλα χαρακτηρίζεται από τα </w:t>
+      </w:r>
+      <w:r>
+        <w:rPr>
+          <w:rFonts w:ascii="Times New Roman" w:hAnsi="Times New Roman" w:cs="Times New Roman"/>
+          <w:b/>
+          <w:bCs/>
+          <w:sz w:val="26"/>
+          <w:szCs w:val="26"/>
+        </w:rPr>
+        <w:t>χρόνια εμπειρίας</w:t>
+      </w:r>
+      <w:r>
+        <w:rPr>
+          <w:rFonts w:ascii="Times New Roman" w:hAnsi="Times New Roman" w:cs="Times New Roman"/>
+          <w:b/>
+          <w:bCs/>
+          <w:sz w:val="26"/>
+          <w:szCs w:val="26"/>
+        </w:rPr>
         <w:t>(</w:t>
       </w:r>
-      <w:proofErr w:type="spellStart"/>
-      <w:r>
-        <w:rPr>
-          <w:rFonts w:ascii="Times New Roman" w:hAnsi="Times New Roman" w:cs="Times New Roman"/>
-          <w:sz w:val="26"/>
-          <w:szCs w:val="26"/>
-        </w:rPr>
-        <w:t>Primary</w:t>
-      </w:r>
-      <w:proofErr w:type="spellEnd"/>
-      <w:r>
-        <w:rPr>
-          <w:rFonts w:ascii="Times New Roman" w:hAnsi="Times New Roman" w:cs="Times New Roman"/>
-          <w:sz w:val="26"/>
-          <w:szCs w:val="26"/>
-        </w:rPr>
-        <w:t xml:space="preserve"> </w:t>
-      </w:r>
-      <w:proofErr w:type="spellStart"/>
-      <w:r>
-        <w:rPr>
-          <w:rFonts w:ascii="Times New Roman" w:hAnsi="Times New Roman" w:cs="Times New Roman"/>
-          <w:sz w:val="26"/>
-          <w:szCs w:val="26"/>
-        </w:rPr>
-        <w:t>Key</w:t>
-      </w:r>
-      <w:proofErr w:type="spellEnd"/>
-      <w:r>
-        <w:rPr>
-          <w:rFonts w:ascii="Times New Roman" w:hAnsi="Times New Roman" w:cs="Times New Roman"/>
-          <w:sz w:val="26"/>
-          <w:szCs w:val="26"/>
-        </w:rPr>
-        <w:t>)</w:t>
-      </w:r>
-      <w:r>
-        <w:rPr>
-          <w:rFonts w:ascii="Times New Roman" w:hAnsi="Times New Roman" w:cs="Times New Roman"/>
-          <w:sz w:val="26"/>
-          <w:szCs w:val="26"/>
-        </w:rPr>
-        <w:t xml:space="preserve"> τ</w:t>
-      </w:r>
-      <w:r>
-        <w:rPr>
-          <w:rFonts w:ascii="Times New Roman" w:hAnsi="Times New Roman" w:cs="Times New Roman"/>
-          <w:sz w:val="26"/>
-          <w:szCs w:val="26"/>
-        </w:rPr>
-        <w:t>ης</w:t>
-      </w:r>
-      <w:r>
-        <w:rPr>
-          <w:rFonts w:ascii="Times New Roman" w:hAnsi="Times New Roman" w:cs="Times New Roman"/>
-          <w:sz w:val="26"/>
-          <w:szCs w:val="26"/>
-        </w:rPr>
-        <w:t xml:space="preserve">. Παράλληλα χαρακτηρίζεται από τα </w:t>
-      </w:r>
-      <w:r>
-        <w:rPr>
-          <w:rFonts w:ascii="Times New Roman" w:hAnsi="Times New Roman" w:cs="Times New Roman"/>
-          <w:b/>
-          <w:bCs/>
-          <w:sz w:val="26"/>
-          <w:szCs w:val="26"/>
-        </w:rPr>
-        <w:t>χρόνια εμπειρίας</w:t>
-      </w:r>
-      <w:r>
-        <w:rPr>
-          <w:rFonts w:ascii="Times New Roman" w:hAnsi="Times New Roman" w:cs="Times New Roman"/>
-          <w:b/>
-          <w:bCs/>
-          <w:sz w:val="26"/>
-          <w:szCs w:val="26"/>
-        </w:rPr>
-        <w:t>(</w:t>
-      </w:r>
-      <w:proofErr w:type="spellStart"/>
       <w:r>
         <w:rPr>
           <w:rFonts w:ascii="Times New Roman" w:hAnsi="Times New Roman" w:cs="Times New Roman"/>
@@ -6675,7 +6316,6 @@
         </w:rPr>
         <w:t>yrs</w:t>
       </w:r>
-      <w:proofErr w:type="spellEnd"/>
       <w:r>
         <w:rPr>
           <w:rFonts w:ascii="Times New Roman" w:hAnsi="Times New Roman" w:cs="Times New Roman"/>
@@ -6857,25 +6497,7 @@
           <w:sz w:val="26"/>
           <w:szCs w:val="26"/>
         </w:rPr>
-        <w:t xml:space="preserve">), δηλαδή εάν η πρώτη ανήκει στην κατηγορία των πουλερικών, των σουπών, των γλυκών </w:t>
-      </w:r>
-      <w:proofErr w:type="spellStart"/>
-      <w:r>
-        <w:rPr>
-          <w:rFonts w:ascii="Times New Roman" w:hAnsi="Times New Roman" w:cs="Times New Roman"/>
-          <w:sz w:val="26"/>
-          <w:szCs w:val="26"/>
-        </w:rPr>
-        <w:t>κ.λ.π</w:t>
-      </w:r>
-      <w:proofErr w:type="spellEnd"/>
-      <w:r>
-        <w:rPr>
-          <w:rFonts w:ascii="Times New Roman" w:hAnsi="Times New Roman" w:cs="Times New Roman"/>
-          <w:sz w:val="26"/>
-          <w:szCs w:val="26"/>
-        </w:rPr>
-        <w:t xml:space="preserve">. </w:t>
+        <w:t xml:space="preserve">), δηλαδή εάν η πρώτη ανήκει στην κατηγορία των πουλερικών, των σουπών, των γλυκών κ.λ.π. </w:t>
       </w:r>
       <w:r>
         <w:rPr>
@@ -6910,43 +6532,7 @@
           <w:sz w:val="26"/>
           <w:szCs w:val="26"/>
         </w:rPr>
-        <w:t>(</w:t>
-      </w:r>
-      <w:proofErr w:type="spellStart"/>
-      <w:r>
-        <w:rPr>
-          <w:rFonts w:ascii="Times New Roman" w:hAnsi="Times New Roman" w:cs="Times New Roman"/>
-          <w:sz w:val="26"/>
-          <w:szCs w:val="26"/>
-        </w:rPr>
-        <w:t>Primary</w:t>
-      </w:r>
-      <w:proofErr w:type="spellEnd"/>
-      <w:r>
-        <w:rPr>
-          <w:rFonts w:ascii="Times New Roman" w:hAnsi="Times New Roman" w:cs="Times New Roman"/>
-          <w:sz w:val="26"/>
-          <w:szCs w:val="26"/>
-        </w:rPr>
-        <w:t xml:space="preserve"> </w:t>
-      </w:r>
-      <w:proofErr w:type="spellStart"/>
-      <w:r>
-        <w:rPr>
-          <w:rFonts w:ascii="Times New Roman" w:hAnsi="Times New Roman" w:cs="Times New Roman"/>
-          <w:sz w:val="26"/>
-          <w:szCs w:val="26"/>
-        </w:rPr>
-        <w:t>Key</w:t>
-      </w:r>
-      <w:proofErr w:type="spellEnd"/>
-      <w:r>
-        <w:rPr>
-          <w:rFonts w:ascii="Times New Roman" w:hAnsi="Times New Roman" w:cs="Times New Roman"/>
-          <w:sz w:val="26"/>
-          <w:szCs w:val="26"/>
-        </w:rPr>
-        <w:t>) του.</w:t>
+        <w:t>(Primary Key) του.</w:t>
       </w:r>
     </w:p>
     <w:p>
@@ -9156,9 +8742,73 @@
           <w:noProof/>
         </w:rPr>
         <w:drawing>
-          <wp:inline distT="0" distB="0" distL="0" distR="0" wp14:anchorId="504B0296" wp14:editId="2788A2DA">
-            <wp:extent cx="5266055" cy="4105275"/>
-            <wp:effectExtent l="0" t="0" r="0" b="9525"/>
+          <wp:anchor distT="0" distB="0" distL="114300" distR="114300" simplePos="0" relativeHeight="251658240" behindDoc="1" locked="0" layoutInCell="1" allowOverlap="1" wp14:anchorId="504B0296" wp14:editId="45716908">
+            <wp:simplePos x="0" y="0"/>
+            <wp:positionH relativeFrom="page">
+              <wp:align>right</wp:align>
+            </wp:positionH>
+            <wp:positionV relativeFrom="paragraph">
+              <wp:posOffset>541254</wp:posOffset>
+            </wp:positionV>
+            <wp:extent cx="7557770" cy="5891530"/>
+            <wp:effectExtent l="0" t="0" r="5080" b="0"/>
+            <wp:wrapTight wrapText="bothSides">
+              <wp:wrapPolygon edited="0">
+                <wp:start x="1960" y="0"/>
+                <wp:lineTo x="1797" y="349"/>
+                <wp:lineTo x="1797" y="768"/>
+                <wp:lineTo x="2014" y="1117"/>
+                <wp:lineTo x="1633" y="1187"/>
+                <wp:lineTo x="1524" y="1397"/>
+                <wp:lineTo x="1524" y="2235"/>
+                <wp:lineTo x="544" y="2794"/>
+                <wp:lineTo x="0" y="3143"/>
+                <wp:lineTo x="0" y="5867"/>
+                <wp:lineTo x="1089" y="6705"/>
+                <wp:lineTo x="0" y="6984"/>
+                <wp:lineTo x="0" y="7683"/>
+                <wp:lineTo x="708" y="8940"/>
+                <wp:lineTo x="0" y="9010"/>
+                <wp:lineTo x="0" y="9848"/>
+                <wp:lineTo x="272" y="10057"/>
+                <wp:lineTo x="762" y="11175"/>
+                <wp:lineTo x="490" y="11384"/>
+                <wp:lineTo x="544" y="11524"/>
+                <wp:lineTo x="1906" y="12292"/>
+                <wp:lineTo x="1906" y="12362"/>
+                <wp:lineTo x="3702" y="13410"/>
+                <wp:lineTo x="2722" y="15645"/>
+                <wp:lineTo x="2178" y="15924"/>
+                <wp:lineTo x="2178" y="16623"/>
+                <wp:lineTo x="2777" y="16762"/>
+                <wp:lineTo x="2232" y="17391"/>
+                <wp:lineTo x="2123" y="17600"/>
+                <wp:lineTo x="2123" y="17880"/>
+                <wp:lineTo x="1089" y="18997"/>
+                <wp:lineTo x="871" y="19346"/>
+                <wp:lineTo x="1034" y="19905"/>
+                <wp:lineTo x="2287" y="20115"/>
+                <wp:lineTo x="2123" y="20464"/>
+                <wp:lineTo x="2504" y="21092"/>
+                <wp:lineTo x="12141" y="21232"/>
+                <wp:lineTo x="12359" y="21512"/>
+                <wp:lineTo x="14319" y="21512"/>
+                <wp:lineTo x="14591" y="21302"/>
+                <wp:lineTo x="19110" y="20045"/>
+                <wp:lineTo x="19165" y="19346"/>
+                <wp:lineTo x="19273" y="17880"/>
+                <wp:lineTo x="21560" y="16832"/>
+                <wp:lineTo x="21560" y="6146"/>
+                <wp:lineTo x="21125" y="5587"/>
+                <wp:lineTo x="21560" y="5518"/>
+                <wp:lineTo x="21560" y="4819"/>
+                <wp:lineTo x="21288" y="4470"/>
+                <wp:lineTo x="21560" y="4330"/>
+                <wp:lineTo x="21560" y="140"/>
+                <wp:lineTo x="10998" y="0"/>
+                <wp:lineTo x="1960" y="0"/>
+              </wp:wrapPolygon>
+            </wp:wrapTight>
             <wp:docPr id="1978672894" name="Picture 3"/>
             <wp:cNvGraphicFramePr>
               <a:graphicFrameLocks xmlns:a="http://schemas.openxmlformats.org/drawingml/2006/main" noChangeAspect="1"/>
@@ -9188,7 +8838,7 @@
                   <pic:spPr bwMode="auto">
                     <a:xfrm>
                       <a:off x="0" y="0"/>
-                      <a:ext cx="5266055" cy="4105275"/>
+                      <a:ext cx="7557770" cy="5891530"/>
                     </a:xfrm>
                     <a:prstGeom prst="rect">
                       <a:avLst/>
@@ -9201,7 +8851,13 @@
                 </pic:pic>
               </a:graphicData>
             </a:graphic>
-          </wp:inline>
+            <wp14:sizeRelH relativeFrom="margin">
+              <wp14:pctWidth>0</wp14:pctWidth>
+            </wp14:sizeRelH>
+            <wp14:sizeRelV relativeFrom="margin">
+              <wp14:pctHeight>0</wp14:pctHeight>
+            </wp14:sizeRelV>
+          </wp:anchor>
         </w:drawing>
       </w:r>
     </w:p>
@@ -9250,6 +8906,7 @@
           <w:rFonts w:ascii="Times New Roman" w:hAnsi="Times New Roman" w:cs="Times New Roman"/>
           <w:sz w:val="28"/>
           <w:szCs w:val="28"/>
+          <w:lang w:val="en-US"/>
         </w:rPr>
       </w:pPr>
     </w:p>
@@ -9262,6 +8919,7 @@
           <w:rFonts w:ascii="Times New Roman" w:hAnsi="Times New Roman" w:cs="Times New Roman"/>
           <w:sz w:val="28"/>
           <w:szCs w:val="28"/>
+          <w:lang w:val="en-US"/>
         </w:rPr>
       </w:pPr>
     </w:p>
@@ -9285,6 +8943,7 @@
           <w:szCs w:val="32"/>
           <w:lang w:val="en-GB"/>
         </w:rPr>
+        <w:lastRenderedPageBreak/>
         <w:t>RELATIONAL</w:t>
       </w:r>
       <w:r>
@@ -9582,7 +9241,6 @@
           <w:sz w:val="26"/>
           <w:szCs w:val="26"/>
         </w:rPr>
-        <w:lastRenderedPageBreak/>
         <w:t xml:space="preserve">Παρακάτω αναλύονται οι πίνακες του σχεσιακού μας μοντέλου </w:t>
       </w:r>
       <w:r>
@@ -9671,7 +9329,6 @@
         </w:rPr>
         <w:t xml:space="preserve"> , name,  difficulty, description, portions, </w:t>
       </w:r>
-      <w:proofErr w:type="spellStart"/>
       <w:r>
         <w:rPr>
           <w:rFonts w:ascii="Times New Roman" w:hAnsi="Times New Roman" w:cs="Times New Roman"/>
@@ -9692,7 +9349,6 @@
         </w:rPr>
         <w:t>ID</w:t>
       </w:r>
-      <w:proofErr w:type="spellEnd"/>
       <w:r>
         <w:rPr>
           <w:rFonts w:ascii="Times New Roman" w:hAnsi="Times New Roman" w:cs="Times New Roman"/>
@@ -9729,7 +9385,6 @@
           <w:lang w:val="en-US"/>
         </w:rPr>
       </w:pPr>
-      <w:proofErr w:type="spellStart"/>
       <w:r>
         <w:rPr>
           <w:rFonts w:ascii="Times New Roman" w:hAnsi="Times New Roman" w:cs="Times New Roman"/>
@@ -9746,17 +9401,7 @@
           <w:szCs w:val="26"/>
           <w:lang w:val="en-US"/>
         </w:rPr>
-        <w:t>eal_type</w:t>
-      </w:r>
-      <w:proofErr w:type="spellEnd"/>
-      <w:r>
-        <w:rPr>
-          <w:rFonts w:ascii="Times New Roman" w:hAnsi="Times New Roman" w:cs="Times New Roman"/>
-          <w:sz w:val="26"/>
-          <w:szCs w:val="26"/>
-          <w:lang w:val="en-US"/>
-        </w:rPr>
-        <w:t xml:space="preserve"> (</w:t>
+        <w:t>eal_type (</w:t>
       </w:r>
       <w:r>
         <w:rPr>
@@ -9801,7 +9446,6 @@
           <w:lang w:val="en-US"/>
         </w:rPr>
       </w:pPr>
-      <w:proofErr w:type="spellStart"/>
       <w:r>
         <w:rPr>
           <w:rFonts w:ascii="Times New Roman" w:hAnsi="Times New Roman" w:cs="Times New Roman"/>
@@ -9818,17 +9462,7 @@
           <w:szCs w:val="26"/>
           <w:lang w:val="en-US"/>
         </w:rPr>
-        <w:t>ubject_matter</w:t>
-      </w:r>
-      <w:proofErr w:type="spellEnd"/>
-      <w:r>
-        <w:rPr>
-          <w:rFonts w:ascii="Times New Roman" w:hAnsi="Times New Roman" w:cs="Times New Roman"/>
-          <w:sz w:val="26"/>
-          <w:szCs w:val="26"/>
-          <w:lang w:val="en-US"/>
-        </w:rPr>
-        <w:t xml:space="preserve"> ( </w:t>
+        <w:t xml:space="preserve">ubject_matter ( </w:t>
       </w:r>
       <w:r>
         <w:rPr>
@@ -9986,7 +9620,6 @@
         </w:rPr>
         <w:t xml:space="preserve">, name, </w:t>
       </w:r>
-      <w:proofErr w:type="spellStart"/>
       <w:r>
         <w:rPr>
           <w:rFonts w:ascii="Times New Roman" w:hAnsi="Times New Roman" w:cs="Times New Roman"/>
@@ -10007,7 +9640,6 @@
         </w:rPr>
         <w:t>ID</w:t>
       </w:r>
-      <w:proofErr w:type="spellEnd"/>
       <w:r>
         <w:rPr>
           <w:rFonts w:ascii="Times New Roman" w:hAnsi="Times New Roman" w:cs="Times New Roman"/>
@@ -10043,7 +9675,6 @@
           <w:lang w:val="en-US"/>
         </w:rPr>
       </w:pPr>
-      <w:proofErr w:type="spellStart"/>
       <w:r>
         <w:rPr>
           <w:rFonts w:ascii="Times New Roman" w:hAnsi="Times New Roman" w:cs="Times New Roman"/>
@@ -10060,17 +9691,7 @@
           <w:szCs w:val="26"/>
           <w:lang w:val="en-US"/>
         </w:rPr>
-        <w:t>ood_group</w:t>
-      </w:r>
-      <w:proofErr w:type="spellEnd"/>
-      <w:r>
-        <w:rPr>
-          <w:rFonts w:ascii="Times New Roman" w:hAnsi="Times New Roman" w:cs="Times New Roman"/>
-          <w:sz w:val="26"/>
-          <w:szCs w:val="26"/>
-          <w:lang w:val="en-US"/>
-        </w:rPr>
-        <w:t xml:space="preserve"> (</w:t>
+        <w:t>ood_group (</w:t>
       </w:r>
       <w:r>
         <w:rPr>
@@ -10265,7 +9886,6 @@
           <w:lang w:val="en-US"/>
         </w:rPr>
       </w:pPr>
-      <w:proofErr w:type="spellStart"/>
       <w:r>
         <w:rPr>
           <w:rFonts w:ascii="Times New Roman" w:hAnsi="Times New Roman" w:cs="Times New Roman"/>
@@ -10282,17 +9902,7 @@
           <w:szCs w:val="26"/>
           <w:lang w:val="en-US"/>
         </w:rPr>
-        <w:t>ecipe_step</w:t>
-      </w:r>
-      <w:proofErr w:type="spellEnd"/>
-      <w:r>
-        <w:rPr>
-          <w:rFonts w:ascii="Times New Roman" w:hAnsi="Times New Roman" w:cs="Times New Roman"/>
-          <w:sz w:val="26"/>
-          <w:szCs w:val="26"/>
-          <w:lang w:val="en-US"/>
-        </w:rPr>
-        <w:t xml:space="preserve"> (</w:t>
+        <w:t>ecipe_step (</w:t>
       </w:r>
       <w:r>
         <w:rPr>
@@ -10322,7 +9932,6 @@
         </w:rPr>
         <w:t xml:space="preserve"> </w:t>
       </w:r>
-      <w:proofErr w:type="spellStart"/>
       <w:r>
         <w:rPr>
           <w:rFonts w:ascii="Times New Roman" w:hAnsi="Times New Roman" w:cs="Times New Roman"/>
@@ -10343,35 +9952,14 @@
         </w:rPr>
         <w:t>ID</w:t>
       </w:r>
-      <w:proofErr w:type="spellEnd"/>
-      <w:r>
-        <w:rPr>
-          <w:rFonts w:ascii="Times New Roman" w:hAnsi="Times New Roman" w:cs="Times New Roman"/>
-          <w:sz w:val="26"/>
-          <w:szCs w:val="26"/>
-          <w:lang w:val="en-US"/>
-        </w:rPr>
-        <w:t xml:space="preserve">, time, </w:t>
-      </w:r>
-      <w:proofErr w:type="spellStart"/>
-      <w:r>
-        <w:rPr>
-          <w:rFonts w:ascii="Times New Roman" w:hAnsi="Times New Roman" w:cs="Times New Roman"/>
-          <w:sz w:val="26"/>
-          <w:szCs w:val="26"/>
-          <w:lang w:val="en-US"/>
-        </w:rPr>
-        <w:t>is_prep</w:t>
-      </w:r>
-      <w:proofErr w:type="spellEnd"/>
-      <w:r>
-        <w:rPr>
-          <w:rFonts w:ascii="Times New Roman" w:hAnsi="Times New Roman" w:cs="Times New Roman"/>
-          <w:sz w:val="26"/>
-          <w:szCs w:val="26"/>
-          <w:lang w:val="en-US"/>
-        </w:rPr>
-        <w:t>, description, order)</w:t>
+      <w:r>
+        <w:rPr>
+          <w:rFonts w:ascii="Times New Roman" w:hAnsi="Times New Roman" w:cs="Times New Roman"/>
+          <w:sz w:val="26"/>
+          <w:szCs w:val="26"/>
+          <w:lang w:val="en-US"/>
+        </w:rPr>
+        <w:t>, time, is_prep, description, order)</w:t>
       </w:r>
     </w:p>
     <w:p>
@@ -10399,7 +9987,6 @@
           <w:lang w:val="en-US"/>
         </w:rPr>
       </w:pPr>
-      <w:proofErr w:type="spellStart"/>
       <w:r>
         <w:rPr>
           <w:rFonts w:ascii="Times New Roman" w:hAnsi="Times New Roman" w:cs="Times New Roman"/>
@@ -10416,17 +10003,7 @@
           <w:szCs w:val="26"/>
           <w:lang w:val="en-US"/>
         </w:rPr>
-        <w:t>usine</w:t>
-      </w:r>
-      <w:proofErr w:type="spellEnd"/>
-      <w:r>
-        <w:rPr>
-          <w:rFonts w:ascii="Times New Roman" w:hAnsi="Times New Roman" w:cs="Times New Roman"/>
-          <w:sz w:val="26"/>
-          <w:szCs w:val="26"/>
-          <w:lang w:val="en-US"/>
-        </w:rPr>
-        <w:t xml:space="preserve"> (</w:t>
+        <w:t>usine (</w:t>
       </w:r>
       <w:r>
         <w:rPr>
@@ -10546,27 +10123,7 @@
           <w:szCs w:val="26"/>
           <w:lang w:val="en-US"/>
         </w:rPr>
-        <w:t xml:space="preserve">number, </w:t>
-      </w:r>
-      <w:proofErr w:type="spellStart"/>
-      <w:r>
-        <w:rPr>
-          <w:rFonts w:ascii="Times New Roman" w:hAnsi="Times New Roman" w:cs="Times New Roman"/>
-          <w:sz w:val="26"/>
-          <w:szCs w:val="26"/>
-          <w:lang w:val="en-US"/>
-        </w:rPr>
-        <w:t>calendar_year</w:t>
-      </w:r>
-      <w:proofErr w:type="spellEnd"/>
-      <w:r>
-        <w:rPr>
-          <w:rFonts w:ascii="Times New Roman" w:hAnsi="Times New Roman" w:cs="Times New Roman"/>
-          <w:sz w:val="26"/>
-          <w:szCs w:val="26"/>
-          <w:lang w:val="en-US"/>
-        </w:rPr>
-        <w:t>)</w:t>
+        <w:t>number, calendar_year)</w:t>
       </w:r>
     </w:p>
     <w:p>
@@ -10640,7 +10197,6 @@
         </w:rPr>
         <w:t xml:space="preserve"> points, </w:t>
       </w:r>
-      <w:proofErr w:type="spellStart"/>
       <w:r>
         <w:rPr>
           <w:rFonts w:ascii="Times New Roman" w:hAnsi="Times New Roman" w:cs="Times New Roman"/>
@@ -10661,7 +10217,6 @@
         </w:rPr>
         <w:t>ID</w:t>
       </w:r>
-      <w:proofErr w:type="spellEnd"/>
       <w:r>
         <w:rPr>
           <w:rFonts w:ascii="Times New Roman" w:hAnsi="Times New Roman" w:cs="Times New Roman"/>
@@ -10671,7 +10226,6 @@
         </w:rPr>
         <w:t xml:space="preserve">, </w:t>
       </w:r>
-      <w:proofErr w:type="spellStart"/>
       <w:r>
         <w:rPr>
           <w:rFonts w:ascii="Times New Roman" w:hAnsi="Times New Roman" w:cs="Times New Roman"/>
@@ -10692,7 +10246,6 @@
         </w:rPr>
         <w:t>ID</w:t>
       </w:r>
-      <w:proofErr w:type="spellEnd"/>
       <w:r>
         <w:rPr>
           <w:rFonts w:ascii="Times New Roman" w:hAnsi="Times New Roman" w:cs="Times New Roman"/>
@@ -10757,7 +10310,6 @@
         </w:rPr>
         <w:t>ook(</w:t>
       </w:r>
-      <w:proofErr w:type="spellStart"/>
       <w:r>
         <w:rPr>
           <w:rFonts w:ascii="Times New Roman" w:hAnsi="Times New Roman" w:cs="Times New Roman"/>
@@ -10806,7 +10358,6 @@
         </w:rPr>
         <w:t>ID</w:t>
       </w:r>
-      <w:proofErr w:type="spellEnd"/>
       <w:r>
         <w:rPr>
           <w:rFonts w:ascii="Times New Roman" w:hAnsi="Times New Roman" w:cs="Times New Roman"/>
@@ -10958,7 +10509,6 @@
           <w:sz w:val="26"/>
           <w:szCs w:val="26"/>
         </w:rPr>
-        <w:lastRenderedPageBreak/>
         <w:t>Στη συνέχεια αναλύουμε τις συσχετίσεις του διαγράμματος:</w:t>
       </w:r>
     </w:p>
@@ -10986,7 +10536,6 @@
           <w:lang w:val="en-US"/>
         </w:rPr>
       </w:pPr>
-      <w:proofErr w:type="spellStart"/>
       <w:r>
         <w:rPr>
           <w:rFonts w:ascii="Times New Roman" w:hAnsi="Times New Roman" w:cs="Times New Roman"/>
@@ -11005,7 +10554,6 @@
         </w:rPr>
         <w:t>ecipe_meal_type</w:t>
       </w:r>
-      <w:proofErr w:type="spellEnd"/>
       <w:r>
         <w:rPr>
           <w:rFonts w:ascii="Times New Roman" w:hAnsi="Times New Roman" w:cs="Times New Roman"/>
@@ -11052,7 +10600,6 @@
         </w:rPr>
         <w:t xml:space="preserve"> </w:t>
       </w:r>
-      <w:proofErr w:type="spellStart"/>
       <w:r>
         <w:rPr>
           <w:rFonts w:ascii="Times New Roman" w:hAnsi="Times New Roman" w:cs="Times New Roman"/>
@@ -11073,7 +10620,6 @@
         </w:rPr>
         <w:t>ID</w:t>
       </w:r>
-      <w:proofErr w:type="spellEnd"/>
       <w:r>
         <w:rPr>
           <w:rFonts w:ascii="Times New Roman" w:hAnsi="Times New Roman" w:cs="Times New Roman"/>
@@ -11083,7 +10629,6 @@
         </w:rPr>
         <w:t xml:space="preserve">, </w:t>
       </w:r>
-      <w:proofErr w:type="spellStart"/>
       <w:r>
         <w:rPr>
           <w:rFonts w:ascii="Times New Roman" w:hAnsi="Times New Roman" w:cs="Times New Roman"/>
@@ -11104,7 +10649,6 @@
         </w:rPr>
         <w:t>ID</w:t>
       </w:r>
-      <w:proofErr w:type="spellEnd"/>
       <w:r>
         <w:rPr>
           <w:rFonts w:ascii="Times New Roman" w:hAnsi="Times New Roman" w:cs="Times New Roman"/>
@@ -11140,7 +10684,6 @@
           <w:lang w:val="en-US"/>
         </w:rPr>
       </w:pPr>
-      <w:proofErr w:type="spellStart"/>
       <w:r>
         <w:rPr>
           <w:rFonts w:ascii="Times New Roman" w:hAnsi="Times New Roman" w:cs="Times New Roman"/>
@@ -11157,17 +10700,7 @@
           <w:szCs w:val="26"/>
           <w:lang w:val="en-GB"/>
         </w:rPr>
-        <w:t>ecipe_subject_matter</w:t>
-      </w:r>
-      <w:proofErr w:type="spellEnd"/>
-      <w:r>
-        <w:rPr>
-          <w:rFonts w:ascii="Times New Roman" w:hAnsi="Times New Roman" w:cs="Times New Roman"/>
-          <w:sz w:val="26"/>
-          <w:szCs w:val="26"/>
-          <w:lang w:val="en-GB"/>
-        </w:rPr>
-        <w:t>(</w:t>
+        <w:t>ecipe_subject_matter(</w:t>
       </w:r>
       <w:r>
         <w:rPr>
@@ -11197,7 +10730,6 @@
         </w:rPr>
         <w:t xml:space="preserve"> </w:t>
       </w:r>
-      <w:proofErr w:type="spellStart"/>
       <w:r>
         <w:rPr>
           <w:rFonts w:ascii="Times New Roman" w:hAnsi="Times New Roman" w:cs="Times New Roman"/>
@@ -11218,7 +10750,6 @@
         </w:rPr>
         <w:t>ID</w:t>
       </w:r>
-      <w:proofErr w:type="spellEnd"/>
       <w:r>
         <w:rPr>
           <w:rFonts w:ascii="Times New Roman" w:hAnsi="Times New Roman" w:cs="Times New Roman"/>
@@ -11228,7 +10759,6 @@
         </w:rPr>
         <w:t xml:space="preserve">, </w:t>
       </w:r>
-      <w:proofErr w:type="spellStart"/>
       <w:r>
         <w:rPr>
           <w:rFonts w:ascii="Times New Roman" w:hAnsi="Times New Roman" w:cs="Times New Roman"/>
@@ -11249,7 +10779,6 @@
         </w:rPr>
         <w:t>ID</w:t>
       </w:r>
-      <w:proofErr w:type="spellEnd"/>
       <w:r>
         <w:rPr>
           <w:rFonts w:ascii="Times New Roman" w:hAnsi="Times New Roman" w:cs="Times New Roman"/>
@@ -11296,7 +10825,6 @@
           <w:lang w:val="en-US"/>
         </w:rPr>
       </w:pPr>
-      <w:proofErr w:type="spellStart"/>
       <w:r>
         <w:rPr>
           <w:rFonts w:ascii="Times New Roman" w:hAnsi="Times New Roman" w:cs="Times New Roman"/>
@@ -11313,17 +10841,7 @@
           <w:szCs w:val="26"/>
           <w:lang w:val="en-GB"/>
         </w:rPr>
-        <w:t>ecipe_equipment</w:t>
-      </w:r>
-      <w:proofErr w:type="spellEnd"/>
-      <w:r>
-        <w:rPr>
-          <w:rFonts w:ascii="Times New Roman" w:hAnsi="Times New Roman" w:cs="Times New Roman"/>
-          <w:sz w:val="26"/>
-          <w:szCs w:val="26"/>
-          <w:lang w:val="en-GB"/>
-        </w:rPr>
-        <w:t>(</w:t>
+        <w:t>ecipe_equipment(</w:t>
       </w:r>
       <w:r>
         <w:rPr>
@@ -11353,7 +10871,6 @@
         </w:rPr>
         <w:t xml:space="preserve"> </w:t>
       </w:r>
-      <w:proofErr w:type="spellStart"/>
       <w:r>
         <w:rPr>
           <w:rFonts w:ascii="Times New Roman" w:hAnsi="Times New Roman" w:cs="Times New Roman"/>
@@ -11374,7 +10891,6 @@
         </w:rPr>
         <w:t>ID</w:t>
       </w:r>
-      <w:proofErr w:type="spellEnd"/>
       <w:r>
         <w:rPr>
           <w:rFonts w:ascii="Times New Roman" w:hAnsi="Times New Roman" w:cs="Times New Roman"/>
@@ -11384,7 +10900,6 @@
         </w:rPr>
         <w:t xml:space="preserve">, </w:t>
       </w:r>
-      <w:proofErr w:type="spellStart"/>
       <w:r>
         <w:rPr>
           <w:rFonts w:ascii="Times New Roman" w:hAnsi="Times New Roman" w:cs="Times New Roman"/>
@@ -11405,7 +10920,6 @@
         </w:rPr>
         <w:t>ID</w:t>
       </w:r>
-      <w:proofErr w:type="spellEnd"/>
       <w:r>
         <w:rPr>
           <w:rFonts w:ascii="Times New Roman" w:hAnsi="Times New Roman" w:cs="Times New Roman"/>
@@ -11441,7 +10955,6 @@
           <w:lang w:val="en-US"/>
         </w:rPr>
       </w:pPr>
-      <w:proofErr w:type="spellStart"/>
       <w:r>
         <w:rPr>
           <w:rFonts w:ascii="Times New Roman" w:hAnsi="Times New Roman" w:cs="Times New Roman"/>
@@ -11458,17 +10971,7 @@
           <w:szCs w:val="26"/>
           <w:lang w:val="en-GB"/>
         </w:rPr>
-        <w:t>ecipe_label</w:t>
-      </w:r>
-      <w:proofErr w:type="spellEnd"/>
-      <w:r>
-        <w:rPr>
-          <w:rFonts w:ascii="Times New Roman" w:hAnsi="Times New Roman" w:cs="Times New Roman"/>
-          <w:sz w:val="26"/>
-          <w:szCs w:val="26"/>
-          <w:lang w:val="en-GB"/>
-        </w:rPr>
-        <w:t xml:space="preserve"> (</w:t>
+        <w:t>ecipe_label (</w:t>
       </w:r>
       <w:r>
         <w:rPr>
@@ -11498,7 +11001,6 @@
         </w:rPr>
         <w:t xml:space="preserve"> </w:t>
       </w:r>
-      <w:proofErr w:type="spellStart"/>
       <w:r>
         <w:rPr>
           <w:rFonts w:ascii="Times New Roman" w:hAnsi="Times New Roman" w:cs="Times New Roman"/>
@@ -11519,7 +11021,6 @@
         </w:rPr>
         <w:t>ID</w:t>
       </w:r>
-      <w:proofErr w:type="spellEnd"/>
       <w:r>
         <w:rPr>
           <w:rFonts w:ascii="Times New Roman" w:hAnsi="Times New Roman" w:cs="Times New Roman"/>
@@ -11529,7 +11030,6 @@
         </w:rPr>
         <w:t xml:space="preserve">, </w:t>
       </w:r>
-      <w:proofErr w:type="spellStart"/>
       <w:r>
         <w:rPr>
           <w:rFonts w:ascii="Times New Roman" w:hAnsi="Times New Roman" w:cs="Times New Roman"/>
@@ -11550,7 +11050,6 @@
         </w:rPr>
         <w:t>ID</w:t>
       </w:r>
-      <w:proofErr w:type="spellEnd"/>
       <w:r>
         <w:rPr>
           <w:rFonts w:ascii="Times New Roman" w:hAnsi="Times New Roman" w:cs="Times New Roman"/>
@@ -11606,25 +11105,14 @@
         </w:rPr>
         <w:t>e</w:t>
       </w:r>
-      <w:proofErr w:type="spellStart"/>
-      <w:r>
-        <w:rPr>
-          <w:rFonts w:ascii="Times New Roman" w:hAnsi="Times New Roman" w:cs="Times New Roman"/>
-          <w:sz w:val="26"/>
-          <w:szCs w:val="26"/>
-          <w:lang w:val="en-GB"/>
-        </w:rPr>
-        <w:t>pisode_cook</w:t>
-      </w:r>
-      <w:proofErr w:type="spellEnd"/>
-      <w:r>
-        <w:rPr>
-          <w:rFonts w:ascii="Times New Roman" w:hAnsi="Times New Roman" w:cs="Times New Roman"/>
-          <w:sz w:val="26"/>
-          <w:szCs w:val="26"/>
-          <w:lang w:val="en-GB"/>
-        </w:rPr>
-        <w:t xml:space="preserve"> (</w:t>
+      <w:r>
+        <w:rPr>
+          <w:rFonts w:ascii="Times New Roman" w:hAnsi="Times New Roman" w:cs="Times New Roman"/>
+          <w:sz w:val="26"/>
+          <w:szCs w:val="26"/>
+          <w:lang w:val="en-GB"/>
+        </w:rPr>
+        <w:t>pisode_cook (</w:t>
       </w:r>
       <w:r>
         <w:rPr>
@@ -11654,7 +11142,6 @@
         </w:rPr>
         <w:t xml:space="preserve"> </w:t>
       </w:r>
-      <w:proofErr w:type="spellStart"/>
       <w:r>
         <w:rPr>
           <w:rFonts w:ascii="Times New Roman" w:hAnsi="Times New Roman" w:cs="Times New Roman"/>
@@ -11675,7 +11162,6 @@
         </w:rPr>
         <w:t>ID</w:t>
       </w:r>
-      <w:proofErr w:type="spellEnd"/>
       <w:r>
         <w:rPr>
           <w:rFonts w:ascii="Times New Roman" w:hAnsi="Times New Roman" w:cs="Times New Roman"/>
@@ -11685,7 +11171,6 @@
         </w:rPr>
         <w:t xml:space="preserve">, </w:t>
       </w:r>
-      <w:proofErr w:type="spellStart"/>
       <w:r>
         <w:rPr>
           <w:rFonts w:ascii="Times New Roman" w:hAnsi="Times New Roman" w:cs="Times New Roman"/>
@@ -11706,7 +11191,6 @@
         </w:rPr>
         <w:t>ID</w:t>
       </w:r>
-      <w:proofErr w:type="spellEnd"/>
       <w:r>
         <w:rPr>
           <w:rFonts w:ascii="Times New Roman" w:hAnsi="Times New Roman" w:cs="Times New Roman"/>
@@ -11716,7 +11200,6 @@
         </w:rPr>
         <w:t xml:space="preserve">, </w:t>
       </w:r>
-      <w:proofErr w:type="spellStart"/>
       <w:r>
         <w:rPr>
           <w:rFonts w:ascii="Times New Roman" w:hAnsi="Times New Roman" w:cs="Times New Roman"/>
@@ -11737,25 +11220,14 @@
         </w:rPr>
         <w:t>ID</w:t>
       </w:r>
-      <w:proofErr w:type="spellEnd"/>
-      <w:r>
-        <w:rPr>
-          <w:rFonts w:ascii="Times New Roman" w:hAnsi="Times New Roman" w:cs="Times New Roman"/>
-          <w:sz w:val="26"/>
-          <w:szCs w:val="26"/>
-          <w:lang w:val="en-GB"/>
-        </w:rPr>
-        <w:t xml:space="preserve">, </w:t>
-      </w:r>
-      <w:proofErr w:type="spellStart"/>
-      <w:r>
-        <w:rPr>
-          <w:rFonts w:ascii="Times New Roman" w:hAnsi="Times New Roman" w:cs="Times New Roman"/>
-          <w:sz w:val="26"/>
-          <w:szCs w:val="26"/>
-          <w:lang w:val="en-GB"/>
-        </w:rPr>
-        <w:t>is</w:t>
+      <w:r>
+        <w:rPr>
+          <w:rFonts w:ascii="Times New Roman" w:hAnsi="Times New Roman" w:cs="Times New Roman"/>
+          <w:sz w:val="26"/>
+          <w:szCs w:val="26"/>
+          <w:lang w:val="en-GB"/>
+        </w:rPr>
+        <w:t>, is</w:t>
       </w:r>
       <w:r>
         <w:rPr>
@@ -11773,17 +11245,7 @@
           <w:szCs w:val="26"/>
           <w:lang w:val="en-GB"/>
         </w:rPr>
-        <w:t>winner</w:t>
-      </w:r>
-      <w:proofErr w:type="spellEnd"/>
-      <w:r>
-        <w:rPr>
-          <w:rFonts w:ascii="Times New Roman" w:hAnsi="Times New Roman" w:cs="Times New Roman"/>
-          <w:sz w:val="26"/>
-          <w:szCs w:val="26"/>
-          <w:lang w:val="en-GB"/>
-        </w:rPr>
-        <w:t>)</w:t>
+        <w:t>winner)</w:t>
       </w:r>
     </w:p>
     <w:p>
@@ -11811,7 +11273,6 @@
           <w:lang w:val="en-US"/>
         </w:rPr>
       </w:pPr>
-      <w:proofErr w:type="spellStart"/>
       <w:r>
         <w:rPr>
           <w:rFonts w:ascii="Times New Roman" w:hAnsi="Times New Roman" w:cs="Times New Roman"/>
@@ -11828,17 +11289,7 @@
           <w:szCs w:val="26"/>
           <w:lang w:val="en-GB"/>
         </w:rPr>
-        <w:t>pisode_judge</w:t>
-      </w:r>
-      <w:proofErr w:type="spellEnd"/>
-      <w:r>
-        <w:rPr>
-          <w:rFonts w:ascii="Times New Roman" w:hAnsi="Times New Roman" w:cs="Times New Roman"/>
-          <w:sz w:val="26"/>
-          <w:szCs w:val="26"/>
-          <w:lang w:val="en-GB"/>
-        </w:rPr>
-        <w:t xml:space="preserve"> (</w:t>
+        <w:t>pisode_judge (</w:t>
       </w:r>
       <w:r>
         <w:rPr>
@@ -11868,7 +11319,6 @@
         </w:rPr>
         <w:t xml:space="preserve"> </w:t>
       </w:r>
-      <w:proofErr w:type="spellStart"/>
       <w:r>
         <w:rPr>
           <w:rFonts w:ascii="Times New Roman" w:hAnsi="Times New Roman" w:cs="Times New Roman"/>
@@ -11889,7 +11339,6 @@
         </w:rPr>
         <w:t>ID</w:t>
       </w:r>
-      <w:proofErr w:type="spellEnd"/>
       <w:r>
         <w:rPr>
           <w:rFonts w:ascii="Times New Roman" w:hAnsi="Times New Roman" w:cs="Times New Roman"/>
@@ -11899,7 +11348,6 @@
         </w:rPr>
         <w:t xml:space="preserve">, </w:t>
       </w:r>
-      <w:proofErr w:type="spellStart"/>
       <w:r>
         <w:rPr>
           <w:rFonts w:ascii="Times New Roman" w:hAnsi="Times New Roman" w:cs="Times New Roman"/>
@@ -11920,7 +11368,6 @@
         </w:rPr>
         <w:t>ID</w:t>
       </w:r>
-      <w:proofErr w:type="spellEnd"/>
       <w:r>
         <w:rPr>
           <w:rFonts w:ascii="Times New Roman" w:hAnsi="Times New Roman" w:cs="Times New Roman"/>
@@ -11967,7 +11414,6 @@
           <w:lang w:val="en-US"/>
         </w:rPr>
       </w:pPr>
-      <w:proofErr w:type="spellStart"/>
       <w:r>
         <w:rPr>
           <w:rFonts w:ascii="Times New Roman" w:hAnsi="Times New Roman" w:cs="Times New Roman"/>
@@ -11984,17 +11430,7 @@
           <w:szCs w:val="26"/>
           <w:lang w:val="en-GB"/>
         </w:rPr>
-        <w:t>ook_specialisation</w:t>
-      </w:r>
-      <w:proofErr w:type="spellEnd"/>
-      <w:r>
-        <w:rPr>
-          <w:rFonts w:ascii="Times New Roman" w:hAnsi="Times New Roman" w:cs="Times New Roman"/>
-          <w:sz w:val="26"/>
-          <w:szCs w:val="26"/>
-          <w:lang w:val="en-GB"/>
-        </w:rPr>
-        <w:t xml:space="preserve"> (</w:t>
+        <w:t>ook_specialisation (</w:t>
       </w:r>
       <w:r>
         <w:rPr>
@@ -12022,19 +11458,28 @@
           <w:szCs w:val="26"/>
           <w:lang w:val="en-GB"/>
         </w:rPr>
-        <w:t xml:space="preserve"> </w:t>
-      </w:r>
-      <w:proofErr w:type="spellStart"/>
-      <w:r>
-        <w:rPr>
-          <w:rFonts w:ascii="Times New Roman" w:hAnsi="Times New Roman" w:cs="Times New Roman"/>
-          <w:sz w:val="26"/>
-          <w:szCs w:val="26"/>
-          <w:lang w:val="en-GB"/>
-        </w:rPr>
-        <w:t>yrs_of_exp</w:t>
-      </w:r>
-      <w:proofErr w:type="spellEnd"/>
+        <w:t xml:space="preserve"> yrs_of_exp, </w:t>
+      </w:r>
+      <w:r>
+        <w:rPr>
+          <w:rFonts w:ascii="Times New Roman" w:hAnsi="Times New Roman" w:cs="Times New Roman"/>
+          <w:sz w:val="26"/>
+          <w:szCs w:val="26"/>
+          <w:u w:val="dash"/>
+          <w:lang w:val="en-GB"/>
+        </w:rPr>
+        <w:t>cusine_</w:t>
+      </w:r>
+      <w:r>
+        <w:rPr>
+          <w:rFonts w:ascii="Times New Roman" w:hAnsi="Times New Roman" w:cs="Times New Roman"/>
+          <w:sz w:val="26"/>
+          <w:szCs w:val="26"/>
+          <w:u w:val="dash"/>
+          <w:lang w:val="en-GB"/>
+        </w:rPr>
+        <w:t>ID</w:t>
+      </w:r>
       <w:r>
         <w:rPr>
           <w:rFonts w:ascii="Times New Roman" w:hAnsi="Times New Roman" w:cs="Times New Roman"/>
@@ -12044,7 +11489,6 @@
         </w:rPr>
         <w:t xml:space="preserve">, </w:t>
       </w:r>
-      <w:proofErr w:type="spellStart"/>
       <w:r>
         <w:rPr>
           <w:rFonts w:ascii="Times New Roman" w:hAnsi="Times New Roman" w:cs="Times New Roman"/>
@@ -12053,7 +11497,7 @@
           <w:u w:val="dash"/>
           <w:lang w:val="en-GB"/>
         </w:rPr>
-        <w:t>cusine_</w:t>
+        <w:t>cook_</w:t>
       </w:r>
       <w:r>
         <w:rPr>
@@ -12065,38 +11509,6 @@
         </w:rPr>
         <w:t>ID</w:t>
       </w:r>
-      <w:proofErr w:type="spellEnd"/>
-      <w:r>
-        <w:rPr>
-          <w:rFonts w:ascii="Times New Roman" w:hAnsi="Times New Roman" w:cs="Times New Roman"/>
-          <w:sz w:val="26"/>
-          <w:szCs w:val="26"/>
-          <w:lang w:val="en-GB"/>
-        </w:rPr>
-        <w:t xml:space="preserve">, </w:t>
-      </w:r>
-      <w:proofErr w:type="spellStart"/>
-      <w:r>
-        <w:rPr>
-          <w:rFonts w:ascii="Times New Roman" w:hAnsi="Times New Roman" w:cs="Times New Roman"/>
-          <w:sz w:val="26"/>
-          <w:szCs w:val="26"/>
-          <w:u w:val="dash"/>
-          <w:lang w:val="en-GB"/>
-        </w:rPr>
-        <w:t>cook_</w:t>
-      </w:r>
-      <w:r>
-        <w:rPr>
-          <w:rFonts w:ascii="Times New Roman" w:hAnsi="Times New Roman" w:cs="Times New Roman"/>
-          <w:sz w:val="26"/>
-          <w:szCs w:val="26"/>
-          <w:u w:val="dash"/>
-          <w:lang w:val="en-GB"/>
-        </w:rPr>
-        <w:t>ID</w:t>
-      </w:r>
-      <w:proofErr w:type="spellEnd"/>
       <w:r>
         <w:rPr>
           <w:rFonts w:ascii="Times New Roman" w:hAnsi="Times New Roman" w:cs="Times New Roman"/>
@@ -12132,7 +11544,6 @@
           <w:lang w:val="en-US"/>
         </w:rPr>
       </w:pPr>
-      <w:proofErr w:type="spellStart"/>
       <w:r>
         <w:rPr>
           <w:rFonts w:ascii="Times New Roman" w:hAnsi="Times New Roman" w:cs="Times New Roman"/>
@@ -12149,17 +11560,7 @@
           <w:szCs w:val="26"/>
           <w:lang w:val="en-GB"/>
         </w:rPr>
-        <w:t>ecipe_ingredient</w:t>
-      </w:r>
-      <w:proofErr w:type="spellEnd"/>
-      <w:r>
-        <w:rPr>
-          <w:rFonts w:ascii="Times New Roman" w:hAnsi="Times New Roman" w:cs="Times New Roman"/>
-          <w:sz w:val="26"/>
-          <w:szCs w:val="26"/>
-          <w:lang w:val="en-GB"/>
-        </w:rPr>
-        <w:t xml:space="preserve"> (</w:t>
+        <w:t>ecipe_ingredient (</w:t>
       </w:r>
       <w:r>
         <w:rPr>
@@ -12187,49 +11588,8 @@
           <w:szCs w:val="26"/>
           <w:lang w:val="en-GB"/>
         </w:rPr>
-        <w:t xml:space="preserve"> quantity, </w:t>
-      </w:r>
-      <w:proofErr w:type="spellStart"/>
-      <w:r>
-        <w:rPr>
-          <w:rFonts w:ascii="Times New Roman" w:hAnsi="Times New Roman" w:cs="Times New Roman"/>
-          <w:sz w:val="26"/>
-          <w:szCs w:val="26"/>
-          <w:lang w:val="en-GB"/>
-        </w:rPr>
-        <w:t>is_basic</w:t>
-      </w:r>
-      <w:proofErr w:type="spellEnd"/>
-      <w:r>
-        <w:rPr>
-          <w:rFonts w:ascii="Times New Roman" w:hAnsi="Times New Roman" w:cs="Times New Roman"/>
-          <w:sz w:val="26"/>
-          <w:szCs w:val="26"/>
-          <w:lang w:val="en-GB"/>
-        </w:rPr>
-        <w:t xml:space="preserve">, calories, </w:t>
-      </w:r>
-      <w:proofErr w:type="spellStart"/>
-      <w:r>
-        <w:rPr>
-          <w:rFonts w:ascii="Times New Roman" w:hAnsi="Times New Roman" w:cs="Times New Roman"/>
-          <w:sz w:val="26"/>
-          <w:szCs w:val="26"/>
-          <w:lang w:val="en-GB"/>
-        </w:rPr>
-        <w:t>carbonhybrates</w:t>
-      </w:r>
-      <w:proofErr w:type="spellEnd"/>
-      <w:r>
-        <w:rPr>
-          <w:rFonts w:ascii="Times New Roman" w:hAnsi="Times New Roman" w:cs="Times New Roman"/>
-          <w:sz w:val="26"/>
-          <w:szCs w:val="26"/>
-          <w:lang w:val="en-GB"/>
-        </w:rPr>
-        <w:t xml:space="preserve">, protein, fat, </w:t>
-      </w:r>
-      <w:proofErr w:type="spellStart"/>
+        <w:t xml:space="preserve"> quantity, is_basic, calories, carbonhybrates, protein, fat, </w:t>
+      </w:r>
       <w:r>
         <w:rPr>
           <w:rFonts w:ascii="Times New Roman" w:hAnsi="Times New Roman" w:cs="Times New Roman"/>
@@ -12250,7 +11610,6 @@
         </w:rPr>
         <w:t>ID</w:t>
       </w:r>
-      <w:proofErr w:type="spellEnd"/>
       <w:r>
         <w:rPr>
           <w:rFonts w:ascii="Times New Roman" w:hAnsi="Times New Roman" w:cs="Times New Roman"/>
@@ -12260,7 +11619,6 @@
         </w:rPr>
         <w:t xml:space="preserve">, </w:t>
       </w:r>
-      <w:proofErr w:type="spellStart"/>
       <w:r>
         <w:rPr>
           <w:rFonts w:ascii="Times New Roman" w:hAnsi="Times New Roman" w:cs="Times New Roman"/>
@@ -12281,7 +11639,6 @@
         </w:rPr>
         <w:t>ID</w:t>
       </w:r>
-      <w:proofErr w:type="spellEnd"/>
       <w:r>
         <w:rPr>
           <w:rFonts w:ascii="Times New Roman" w:hAnsi="Times New Roman" w:cs="Times New Roman"/>
@@ -12291,7 +11648,6 @@
         </w:rPr>
         <w:t xml:space="preserve">, </w:t>
       </w:r>
-      <w:proofErr w:type="spellStart"/>
       <w:r>
         <w:rPr>
           <w:rFonts w:ascii="Times New Roman" w:hAnsi="Times New Roman" w:cs="Times New Roman"/>
@@ -12312,7 +11668,6 @@
         </w:rPr>
         <w:t>ID</w:t>
       </w:r>
-      <w:proofErr w:type="spellEnd"/>
       <w:r>
         <w:rPr>
           <w:rFonts w:ascii="Times New Roman" w:hAnsi="Times New Roman" w:cs="Times New Roman"/>
@@ -13848,6 +13203,27 @@
 </file>
 
 <file path=customXml/item1.xml><?xml version="1.0" encoding="utf-8"?>
+<b:Sources xmlns:b="http://schemas.openxmlformats.org/officeDocument/2006/bibliography" xmlns="http://schemas.openxmlformats.org/officeDocument/2006/bibliography" SelectedStyle="\APASixthEditionOfficeOnline.xsl" StyleName="APA" Version="6"/>
+</file>
+
+<file path=customXml/item2.xml><?xml version="1.0" encoding="utf-8"?>
+<?mso-contentType ?>
+<FormTemplates xmlns="http://schemas.microsoft.com/sharepoint/v3/contenttype/forms">
+  <Display>DocumentLibraryForm</Display>
+  <Edit>DocumentLibraryForm</Edit>
+  <New>DocumentLibraryForm</New>
+</FormTemplates>
+</file>
+
+<file path=customXml/item3.xml><?xml version="1.0" encoding="utf-8"?>
+<p:properties xmlns:p="http://schemas.microsoft.com/office/2006/metadata/properties" xmlns:xsi="http://www.w3.org/2001/XMLSchema-instance" xmlns:pc="http://schemas.microsoft.com/office/infopath/2007/PartnerControls">
+  <documentManagement>
+    <_activity xmlns="6a5b6203-9502-4c2d-9b31-b43bb5fc590e" xsi:nil="true"/>
+  </documentManagement>
+</p:properties>
+</file>
+
+<file path=customXml/item4.xml><?xml version="1.0" encoding="utf-8"?>
 <ct:contentTypeSchema xmlns:ct="http://schemas.microsoft.com/office/2006/metadata/contentType" xmlns:ma="http://schemas.microsoft.com/office/2006/metadata/properties/metaAttributes" ct:_="" ma:_="" ma:contentTypeName="Έγγραφο" ma:contentTypeID="0x010100EE0C976D6DB873498E6412F626F08772" ma:contentTypeVersion="8" ma:contentTypeDescription="Δημιουργία νέου εγγράφου" ma:contentTypeScope="" ma:versionID="184b2feabf12f71e86a0e0b53651dae7">
   <xsd:schema xmlns:xsd="http://www.w3.org/2001/XMLSchema" xmlns:xs="http://www.w3.org/2001/XMLSchema" xmlns:p="http://schemas.microsoft.com/office/2006/metadata/properties" xmlns:ns3="6a5b6203-9502-4c2d-9b31-b43bb5fc590e" targetNamespace="http://schemas.microsoft.com/office/2006/metadata/properties" ma:root="true" ma:fieldsID="7e75a780676fce8a2196e31f2e7ca166" ns3:_="">
     <xsd:import namespace="6a5b6203-9502-4c2d-9b31-b43bb5fc590e"/>
@@ -14017,28 +13393,33 @@
 </ct:contentTypeSchema>
 </file>
 
-<file path=customXml/item2.xml><?xml version="1.0" encoding="utf-8"?>
-<p:properties xmlns:p="http://schemas.microsoft.com/office/2006/metadata/properties" xmlns:xsi="http://www.w3.org/2001/XMLSchema-instance" xmlns:pc="http://schemas.microsoft.com/office/infopath/2007/PartnerControls">
-  <documentManagement>
-    <_activity xmlns="6a5b6203-9502-4c2d-9b31-b43bb5fc590e" xsi:nil="true"/>
-  </documentManagement>
-</p:properties>
+<file path=customXml/itemProps1.xml><?xml version="1.0" encoding="utf-8"?>
+<ds:datastoreItem xmlns:ds="http://schemas.openxmlformats.org/officeDocument/2006/customXml" ds:itemID="{B76DF5AF-5669-4A93-86F8-A2CF1959EB26}">
+  <ds:schemaRefs>
+    <ds:schemaRef ds:uri="http://schemas.openxmlformats.org/officeDocument/2006/bibliography"/>
+  </ds:schemaRefs>
+</ds:datastoreItem>
 </file>
 
-<file path=customXml/item3.xml><?xml version="1.0" encoding="utf-8"?>
-<?mso-contentType ?>
-<FormTemplates xmlns="http://schemas.microsoft.com/sharepoint/v3/contenttype/forms">
-  <Display>DocumentLibraryForm</Display>
-  <Edit>DocumentLibraryForm</Edit>
-  <New>DocumentLibraryForm</New>
-</FormTemplates>
+<file path=customXml/itemProps2.xml><?xml version="1.0" encoding="utf-8"?>
+<ds:datastoreItem xmlns:ds="http://schemas.openxmlformats.org/officeDocument/2006/customXml" ds:itemID="{ADE98AFA-269B-4E70-93D3-A6ACAB54B8C3}">
+  <ds:schemaRefs>
+    <ds:schemaRef ds:uri="http://schemas.microsoft.com/sharepoint/v3/contenttype/forms"/>
+  </ds:schemaRefs>
+</ds:datastoreItem>
 </file>
 
-<file path=customXml/item4.xml><?xml version="1.0" encoding="utf-8"?>
-<b:Sources xmlns:b="http://schemas.openxmlformats.org/officeDocument/2006/bibliography" xmlns="http://schemas.openxmlformats.org/officeDocument/2006/bibliography" SelectedStyle="\APASixthEditionOfficeOnline.xsl" StyleName="APA" Version="6"/>
+<file path=customXml/itemProps3.xml><?xml version="1.0" encoding="utf-8"?>
+<ds:datastoreItem xmlns:ds="http://schemas.openxmlformats.org/officeDocument/2006/customXml" ds:itemID="{1149AC1F-E254-4B9C-A4EF-F39B0DE8DE5D}">
+  <ds:schemaRefs>
+    <ds:schemaRef ds:uri="http://schemas.microsoft.com/office/2006/metadata/properties"/>
+    <ds:schemaRef ds:uri="http://schemas.microsoft.com/office/infopath/2007/PartnerControls"/>
+    <ds:schemaRef ds:uri="6a5b6203-9502-4c2d-9b31-b43bb5fc590e"/>
+  </ds:schemaRefs>
+</ds:datastoreItem>
 </file>
 
-<file path=customXml/itemProps1.xml><?xml version="1.0" encoding="utf-8"?>
+<file path=customXml/itemProps4.xml><?xml version="1.0" encoding="utf-8"?>
 <ds:datastoreItem xmlns:ds="http://schemas.openxmlformats.org/officeDocument/2006/customXml" ds:itemID="{B8FBE488-0859-4A38-A8D9-8BA7732AAA41}">
   <ds:schemaRefs>
     <ds:schemaRef ds:uri="http://schemas.microsoft.com/office/2006/metadata/contentType"/>
@@ -14054,30 +13435,4 @@
     <ds:schemaRef ds:uri="http://schemas.microsoft.com/internal/obd"/>
   </ds:schemaRefs>
 </ds:datastoreItem>
-</file>
-
-<file path=customXml/itemProps2.xml><?xml version="1.0" encoding="utf-8"?>
-<ds:datastoreItem xmlns:ds="http://schemas.openxmlformats.org/officeDocument/2006/customXml" ds:itemID="{1149AC1F-E254-4B9C-A4EF-F39B0DE8DE5D}">
-  <ds:schemaRefs>
-    <ds:schemaRef ds:uri="http://schemas.microsoft.com/office/2006/metadata/properties"/>
-    <ds:schemaRef ds:uri="http://schemas.microsoft.com/office/infopath/2007/PartnerControls"/>
-    <ds:schemaRef ds:uri="6a5b6203-9502-4c2d-9b31-b43bb5fc590e"/>
-  </ds:schemaRefs>
-</ds:datastoreItem>
-</file>
-
-<file path=customXml/itemProps3.xml><?xml version="1.0" encoding="utf-8"?>
-<ds:datastoreItem xmlns:ds="http://schemas.openxmlformats.org/officeDocument/2006/customXml" ds:itemID="{ADE98AFA-269B-4E70-93D3-A6ACAB54B8C3}">
-  <ds:schemaRefs>
-    <ds:schemaRef ds:uri="http://schemas.microsoft.com/sharepoint/v3/contenttype/forms"/>
-  </ds:schemaRefs>
-</ds:datastoreItem>
-</file>
-
-<file path=customXml/itemProps4.xml><?xml version="1.0" encoding="utf-8"?>
-<ds:datastoreItem xmlns:ds="http://schemas.openxmlformats.org/officeDocument/2006/customXml" ds:itemID="{B76DF5AF-5669-4A93-86F8-A2CF1959EB26}">
-  <ds:schemaRefs>
-    <ds:schemaRef ds:uri="http://schemas.openxmlformats.org/officeDocument/2006/bibliography"/>
-  </ds:schemaRefs>
-</ds:datastoreItem>
 </file>
</xml_diff>